<commit_message>
Double check your ch 12 feature, please.
</commit_message>
<xml_diff>
--- a/chapters/ch12/793725 ch12_CE_TE_DE_AR.docx
+++ b/chapters/ch12/793725 ch12_CE_TE_DE_AR.docx
@@ -14,7 +14,31 @@
       </w:pPr>
       <w:ins w:id="2" w:author="Kezia Endsley" w:date="2013-11-01T07:35:00Z">
         <w:r>
-          <w:t>[[copy edited by Kezia Endsley]]</w:t>
+          <w:t>[[</w:t>
+        </w:r>
+        <w:proofErr w:type="gramStart"/>
+        <w:r>
+          <w:t>copy</w:t>
+        </w:r>
+        <w:proofErr w:type="gramEnd"/>
+        <w:r>
+          <w:t xml:space="preserve"> edited by </w:t>
+        </w:r>
+        <w:proofErr w:type="spellStart"/>
+        <w:r>
+          <w:t>Kezia</w:t>
+        </w:r>
+        <w:proofErr w:type="spellEnd"/>
+        <w:r>
+          <w:t xml:space="preserve"> </w:t>
+        </w:r>
+        <w:proofErr w:type="spellStart"/>
+        <w:r>
+          <w:t>Endsley</w:t>
+        </w:r>
+        <w:proofErr w:type="spellEnd"/>
+        <w:r>
+          <w:t>]]</w:t>
         </w:r>
       </w:ins>
     </w:p>
@@ -61,7 +85,15 @@
       </w:pPr>
       <w:ins w:id="8" w:author="Kent, Kevin - Indianapolis" w:date="2013-11-04T10:23:00Z">
         <w:r>
-          <w:t xml:space="preserve">[AU: Lots of good general principles in this chapter, and it reads very well. However, </w:t>
+          <w:t xml:space="preserve">[AU: Lots of good general principles in this chapter, and it </w:t>
+        </w:r>
+        <w:proofErr w:type="gramStart"/>
+        <w:r>
+          <w:t>reads</w:t>
+        </w:r>
+        <w:proofErr w:type="gramEnd"/>
+        <w:r>
+          <w:t xml:space="preserve"> very well. However, </w:t>
         </w:r>
       </w:ins>
       <w:ins w:id="9" w:author="Kent, Kevin - Indianapolis" w:date="2013-11-04T10:24:00Z">
@@ -71,7 +103,15 @@
       </w:ins>
       <w:ins w:id="10" w:author="Kent, Kevin - Indianapolis" w:date="2013-11-04T10:25:00Z">
         <w:r>
-          <w:t xml:space="preserve"> Kevin (PjE)</w:t>
+          <w:t xml:space="preserve"> Kevin (</w:t>
+        </w:r>
+        <w:proofErr w:type="spellStart"/>
+        <w:r>
+          <w:t>PjE</w:t>
+        </w:r>
+        <w:proofErr w:type="spellEnd"/>
+        <w:r>
+          <w:t>)</w:t>
         </w:r>
       </w:ins>
       <w:ins w:id="11" w:author="Kent, Kevin - Indianapolis" w:date="2013-11-04T10:23:00Z">
@@ -109,9 +149,14 @@
       </w:ins>
       <w:ins w:id="17" w:author="Jay Jacobs" w:date="2013-11-07T18:51:00Z">
         <w:r>
-          <w:t>to expand a bit. ]</w:t>
+          <w:t>to expand a bit</w:t>
+        </w:r>
+        <w:proofErr w:type="gramStart"/>
+        <w:r>
+          <w:t>. ]</w:t>
         </w:r>
       </w:ins>
+      <w:proofErr w:type="gramEnd"/>
     </w:p>
     <w:p>
       <w:pPr>
@@ -171,9 +216,11 @@
       <w:r>
         <w:t xml:space="preserve">Bill James, </w:t>
       </w:r>
+      <w:proofErr w:type="spellStart"/>
       <w:r>
         <w:t>sabermetrician</w:t>
       </w:r>
+      <w:proofErr w:type="spellEnd"/>
     </w:p>
     <w:p>
       <w:pPr>
@@ -323,7 +370,15 @@
         </w:r>
       </w:del>
       <w:r>
-        <w:t xml:space="preserve"> a data-driven approach at a personal level</w:t>
+        <w:t xml:space="preserve"> a data-</w:t>
+      </w:r>
+      <w:proofErr w:type="gramStart"/>
+      <w:r>
+        <w:t>driven</w:t>
+      </w:r>
+      <w:proofErr w:type="gramEnd"/>
+      <w:r>
+        <w:t xml:space="preserve"> approach at a personal level</w:t>
       </w:r>
       <w:r>
         <w:t xml:space="preserve">. </w:t>
@@ -860,7 +915,15 @@
           <w:t xml:space="preserve">Data </w:t>
         </w:r>
         <w:r>
-          <w:t>science venn diagram</w:t>
+          <w:t xml:space="preserve">science </w:t>
+        </w:r>
+        <w:proofErr w:type="spellStart"/>
+        <w:r>
+          <w:t>venn</w:t>
+        </w:r>
+        <w:proofErr w:type="spellEnd"/>
+        <w:r>
+          <w:t xml:space="preserve"> diagram</w:t>
         </w:r>
         <w:del w:id="99" w:author="Kent, Kevin - Indianapolis" w:date="2013-11-04T08:47:00Z">
           <w:r>
@@ -926,7 +989,15 @@
       </w:pPr>
       <w:ins w:id="109" w:author="Kent, Kevin - Indianapolis" w:date="2013-11-04T08:45:00Z">
         <w:r>
-          <w:t>Licensed under Creative Commons Attribution-NonCommercial (</w:t>
+          <w:t>Licensed under Creative Commons Attribution-</w:t>
+        </w:r>
+        <w:proofErr w:type="spellStart"/>
+        <w:r>
+          <w:t>NonCommercial</w:t>
+        </w:r>
+        <w:proofErr w:type="spellEnd"/>
+        <w:r>
+          <w:t xml:space="preserve"> (</w:t>
         </w:r>
       </w:ins>
       <w:ins w:id="110" w:author="Kent, Kevin - Indianapolis" w:date="2013-11-04T08:46:00Z">
@@ -934,7 +1005,9 @@
           <w:rPr>
             <w:rStyle w:val="InlineURL"/>
             <w:rPrChange w:id="111" w:author="Kent, Kevin - Indianapolis" w:date="2013-11-04T08:46:00Z">
-              <w:rPr/>
+              <w:rPr>
+                <w:b w:val="0"/>
+              </w:rPr>
             </w:rPrChange>
           </w:rPr>
           <w:fldChar w:fldCharType="begin"/>
@@ -943,7 +1016,9 @@
           <w:rPr>
             <w:rStyle w:val="InlineURL"/>
             <w:rPrChange w:id="112" w:author="Kent, Kevin - Indianapolis" w:date="2013-11-04T08:46:00Z">
-              <w:rPr/>
+              <w:rPr>
+                <w:b w:val="0"/>
+              </w:rPr>
             </w:rPrChange>
           </w:rPr>
           <w:instrText xml:space="preserve"> HYPERLINK "http://creativecommons.org/licenses/by-nc/3.0/legalcode" </w:instrText>
@@ -952,7 +1027,9 @@
           <w:rPr>
             <w:rStyle w:val="InlineURL"/>
             <w:rPrChange w:id="113" w:author="Kent, Kevin - Indianapolis" w:date="2013-11-04T08:46:00Z">
-              <w:rPr/>
+              <w:rPr>
+                <w:b w:val="0"/>
+              </w:rPr>
             </w:rPrChange>
           </w:rPr>
           <w:fldChar w:fldCharType="separate"/>
@@ -963,6 +1040,7 @@
             <w:rPrChange w:id="114" w:author="Kent, Kevin - Indianapolis" w:date="2013-11-04T08:46:00Z">
               <w:rPr>
                 <w:rStyle w:val="Hyperlink"/>
+                <w:b w:val="0"/>
               </w:rPr>
             </w:rPrChange>
           </w:rPr>
@@ -972,7 +1050,9 @@
           <w:rPr>
             <w:rStyle w:val="InlineURL"/>
             <w:rPrChange w:id="115" w:author="Kent, Kevin - Indianapolis" w:date="2013-11-04T08:46:00Z">
-              <w:rPr/>
+              <w:rPr>
+                <w:b w:val="0"/>
+              </w:rPr>
             </w:rPrChange>
           </w:rPr>
           <w:fldChar w:fldCharType="end"/>
@@ -1295,7 +1375,11 @@
       </w:r>
       <w:ins w:id="158" w:author="Kezia Endsley" w:date="2013-11-01T08:51:00Z">
         <w:r>
-          <w:t xml:space="preserve">There are </w:t>
+          <w:t xml:space="preserve">There </w:t>
+        </w:r>
+        <w:proofErr w:type="gramStart"/>
+        <w:r>
+          <w:t xml:space="preserve">are </w:t>
         </w:r>
       </w:ins>
       <w:del w:id="159" w:author="Kezia Endsley" w:date="2013-11-01T08:51:00Z">
@@ -1304,7 +1388,11 @@
         </w:r>
       </w:del>
       <w:r>
-        <w:t xml:space="preserve">no shortage </w:t>
+        <w:t>no shortage</w:t>
+      </w:r>
+      <w:proofErr w:type="gramEnd"/>
+      <w:r>
+        <w:t xml:space="preserve"> </w:t>
       </w:r>
       <w:r>
         <w:t>of resources available</w:t>
@@ -1330,6 +1418,7 @@
           </w:pPr>
         </w:pPrChange>
       </w:pPr>
+      <w:proofErr w:type="spellStart"/>
       <w:r>
         <w:rPr>
           <w:b/>
@@ -1350,6 +1439,7 @@
         </w:rPr>
         <w:t>cademy</w:t>
       </w:r>
+      <w:proofErr w:type="spellEnd"/>
       <w:r>
         <w:t xml:space="preserve"> (</w:t>
       </w:r>
@@ -1420,7 +1510,15 @@
         </w:r>
       </w:del>
       <w:r>
-        <w:t xml:space="preserve"> jQuery offerings given the emphasis on JSON in Chapter 8 and D3.js in Chapter 11</w:t>
+        <w:t xml:space="preserve"> </w:t>
+      </w:r>
+      <w:proofErr w:type="spellStart"/>
+      <w:r>
+        <w:t>jQuery</w:t>
+      </w:r>
+      <w:proofErr w:type="spellEnd"/>
+      <w:r>
+        <w:t xml:space="preserve"> offerings given the emphasis on JSON in Chapter 8 and D3.js in Chapter 11</w:t>
       </w:r>
       <w:ins w:id="170" w:author="Kezia Endsley" w:date="2013-11-01T07:50:00Z">
         <w:r>
@@ -1615,12 +1713,14 @@
           </w:pPr>
         </w:pPrChange>
       </w:pPr>
+      <w:proofErr w:type="spellStart"/>
       <w:r>
         <w:rPr>
           <w:b/>
         </w:rPr>
         <w:t>StackExchange</w:t>
       </w:r>
+      <w:proofErr w:type="spellEnd"/>
       <w:r>
         <w:rPr>
           <w:b/>
@@ -1678,7 +1778,15 @@
         </w:r>
       </w:ins>
       <w:r>
-        <w:t xml:space="preserve">you won’t necessarily learn how to code at the StackExchange family of websites, you will have a place to look for answers or ask questions when you’re stumped. Whether it’s trying to understand some esoteric option in </w:t>
+        <w:t xml:space="preserve">you won’t necessarily learn how to code at the </w:t>
+      </w:r>
+      <w:proofErr w:type="spellStart"/>
+      <w:r>
+        <w:t>StackExchange</w:t>
+      </w:r>
+      <w:proofErr w:type="spellEnd"/>
+      <w:r>
+        <w:t xml:space="preserve"> family of websites, you will have a place to look for answers or ask questions when you’re stumped. Whether it’s trying to understand some esoteric option in </w:t>
       </w:r>
       <w:r>
         <w:rPr>
@@ -1709,7 +1817,15 @@
         </w:r>
       </w:ins>
       <w:r>
-        <w:t xml:space="preserve"> something a bit more complex with a pandas data frame</w:t>
+        <w:t xml:space="preserve"> something a bit more complex with a </w:t>
+      </w:r>
+      <w:proofErr w:type="gramStart"/>
+      <w:r>
+        <w:t>pandas</w:t>
+      </w:r>
+      <w:proofErr w:type="gramEnd"/>
+      <w:r>
+        <w:t xml:space="preserve"> data frame</w:t>
       </w:r>
       <w:ins w:id="196" w:author="Kezia Endsley" w:date="2013-11-01T07:51:00Z">
         <w:r>
@@ -1730,7 +1846,15 @@
         </w:r>
       </w:ins>
       <w:r>
-        <w:t>e the answer will be in StackExchange.</w:t>
+        <w:t xml:space="preserve">e the answer will be in </w:t>
+      </w:r>
+      <w:proofErr w:type="spellStart"/>
+      <w:r>
+        <w:t>StackExchange</w:t>
+      </w:r>
+      <w:proofErr w:type="spellEnd"/>
+      <w:r>
+        <w:t>.</w:t>
       </w:r>
     </w:p>
     <w:p>
@@ -1753,8 +1877,13 @@
       </w:ins>
       <w:ins w:id="202" w:author="Jay Jacobs" w:date="2013-11-07T19:17:00Z">
         <w:r>
-          <w:t>Data Munger</w:t>
-        </w:r>
+          <w:t xml:space="preserve">Data </w:t>
+        </w:r>
+        <w:proofErr w:type="spellStart"/>
+        <w:r>
+          <w:t>Munger</w:t>
+        </w:r>
+        <w:proofErr w:type="spellEnd"/>
       </w:ins>
     </w:p>
     <w:p>
@@ -1765,7 +1894,15 @@
         </w:rPr>
       </w:pPr>
       <w:r>
-        <w:t>When it comes to data formats, security professionals are in the unenviable position of having to be able to manipulate everything from NetFlow captures, to full packet capture (PCAP) dumps</w:t>
+        <w:t xml:space="preserve">When it comes to data formats, security professionals are in the unenviable position of having to be able to manipulate everything from </w:t>
+      </w:r>
+      <w:proofErr w:type="spellStart"/>
+      <w:r>
+        <w:t>NetFlow</w:t>
+      </w:r>
+      <w:proofErr w:type="spellEnd"/>
+      <w:r>
+        <w:t xml:space="preserve"> captures, to full packet capture (PCAP) dumps</w:t>
       </w:r>
       <w:ins w:id="204" w:author="Kezia Endsley" w:date="2013-11-01T08:52:00Z">
         <w:r>
@@ -1773,16 +1910,26 @@
         </w:r>
       </w:ins>
       <w:r>
-        <w:t xml:space="preserve"> and almost every log format known to humankind. The IronPort log file snippet in the </w:t>
+        <w:t xml:space="preserve"> and almost every log format known to humankind. The </w:t>
+      </w:r>
+      <w:proofErr w:type="spellStart"/>
+      <w:r>
+        <w:t>IronPort</w:t>
+      </w:r>
+      <w:proofErr w:type="spellEnd"/>
+      <w:r>
+        <w:t xml:space="preserve"> log file snippet in the </w:t>
       </w:r>
       <w:ins w:id="205" w:author="Kent, Kevin - Indianapolis" w:date="2013-11-04T09:08:00Z">
         <w:r>
           <w:t>“</w:t>
         </w:r>
       </w:ins>
+      <w:proofErr w:type="spellStart"/>
       <w:r>
         <w:t>MongoDB</w:t>
       </w:r>
+      <w:proofErr w:type="spellEnd"/>
       <w:ins w:id="206" w:author="Kent, Kevin - Indianapolis" w:date="2013-11-04T09:08:00Z">
         <w:r>
           <w:t>”</w:t>
@@ -2055,9 +2202,11 @@
       <w:r>
         <w:t xml:space="preserve">at </w:t>
       </w:r>
+      <w:proofErr w:type="spellStart"/>
       <w:r>
         <w:t>Kaggle</w:t>
       </w:r>
+      <w:proofErr w:type="spellEnd"/>
       <w:r>
         <w:t xml:space="preserve"> (</w:t>
       </w:r>
@@ -2125,7 +2274,23 @@
       </w:pPr>
       <w:ins w:id="247" w:author="Jay Jacobs" w:date="2013-11-07T19:27:00Z">
         <w:r>
-          <w:t xml:space="preserve">These resources will supply data in various states.  One of the criticisms of competitions like Kaggle though, is that they offer the data in a ready-to-be-analyzed format.  As we mentioned in the last section, this is very much unlike the real world and so just focusing on things like the Kaggle competitions may give you skewed perspective </w:t>
+          <w:t xml:space="preserve">These resources will supply data in various states.  One of the criticisms of competitions like </w:t>
+        </w:r>
+        <w:proofErr w:type="spellStart"/>
+        <w:r>
+          <w:t>Kaggle</w:t>
+        </w:r>
+        <w:proofErr w:type="spellEnd"/>
+        <w:r>
+          <w:t xml:space="preserve"> though, is that they offer the data in a ready-to-be-analyzed format.  As we mentioned in the last section, this is very much unlike the real world and so just focusing on things like the </w:t>
+        </w:r>
+        <w:proofErr w:type="spellStart"/>
+        <w:r>
+          <w:t>Kaggle</w:t>
+        </w:r>
+        <w:proofErr w:type="spellEnd"/>
+        <w:r>
+          <w:t xml:space="preserve"> competitions may give you skewed perspective </w:t>
         </w:r>
       </w:ins>
       <w:ins w:id="248" w:author="Jay Jacobs" w:date="2013-11-07T19:29:00Z">
@@ -2233,7 +2398,15 @@
           <w:t xml:space="preserve"> and doing a </w:t>
         </w:r>
         <w:r>
-          <w:t>quick search over the internet will lead you to far more resources than we can list here.  However here are a few to get you started</w:t>
+          <w:t xml:space="preserve">quick search over the </w:t>
+        </w:r>
+        <w:proofErr w:type="gramStart"/>
+        <w:r>
+          <w:t>internet</w:t>
+        </w:r>
+        <w:proofErr w:type="gramEnd"/>
+        <w:r>
+          <w:t xml:space="preserve"> will lead you to far more resources than we can list here.  However here are a few to get you started</w:t>
         </w:r>
       </w:ins>
       <w:ins w:id="267" w:author="Jay Jacobs" w:date="2013-11-07T19:49:00Z">
@@ -2288,12 +2461,28 @@
       </w:ins>
       <w:ins w:id="272" w:author="Jay Jacobs" w:date="2013-11-07T19:50:00Z">
         <w:r>
-          <w:t xml:space="preserve"> Not only does the maintainer Nathan Yau provide some incredibly inspirational data visualizations, he will also include a few comments and insights into the data. </w:t>
+          <w:t xml:space="preserve"> Not only does the maintainer Nathan </w:t>
+        </w:r>
+        <w:proofErr w:type="spellStart"/>
+        <w:r>
+          <w:t>Yau</w:t>
+        </w:r>
+        <w:proofErr w:type="spellEnd"/>
+        <w:r>
+          <w:t xml:space="preserve"> provide some incredibly inspirational data visualizations, he will also include a few comments and insights into the data. </w:t>
         </w:r>
       </w:ins>
       <w:ins w:id="273" w:author="Jay Jacobs" w:date="2013-11-07T19:51:00Z">
         <w:r>
-          <w:t xml:space="preserve"> Having written two books on the subject of data visualization Yau knows good data visualizations!</w:t>
+          <w:t xml:space="preserve"> Having written two books on the subject of data visualization </w:t>
+        </w:r>
+        <w:proofErr w:type="spellStart"/>
+        <w:r>
+          <w:t>Yau</w:t>
+        </w:r>
+        <w:proofErr w:type="spellEnd"/>
+        <w:r>
+          <w:t xml:space="preserve"> knows good data visualizations!</w:t>
         </w:r>
       </w:ins>
     </w:p>
@@ -2327,6 +2516,7 @@
           </w:rPr>
           <w:t>http://junkcharts.typepad.com</w:t>
         </w:r>
+        <w:proofErr w:type="gramStart"/>
         <w:r>
           <w:t xml:space="preserve">) </w:t>
         </w:r>
@@ -2338,7 +2528,11 @@
       </w:ins>
       <w:ins w:id="279" w:author="Jay Jacobs" w:date="2013-11-07T19:53:00Z">
         <w:r>
-          <w:t xml:space="preserve">Because sometimes knowing how </w:t>
+          <w:t>Because</w:t>
+        </w:r>
+        <w:proofErr w:type="gramEnd"/>
+        <w:r>
+          <w:t xml:space="preserve"> sometimes knowing how </w:t>
         </w:r>
         <w:r>
           <w:rPr>
@@ -2417,7 +2611,15 @@
           <w:fldChar w:fldCharType="end"/>
         </w:r>
         <w:r>
-          <w:t>) One of the great things about this site is that Cole Nussbaumer has a very pragmatic approach to visualizations and will talk about visualization makeover and the processes used so almost anyone can follow along and learn.</w:t>
+          <w:t xml:space="preserve">) One of the great things about this site is that Cole </w:t>
+        </w:r>
+        <w:proofErr w:type="spellStart"/>
+        <w:r>
+          <w:t>Nussbaumer</w:t>
+        </w:r>
+        <w:proofErr w:type="spellEnd"/>
+        <w:r>
+          <w:t xml:space="preserve"> has a very pragmatic approach to visualizations and will talk about visualization makeover and the processes used so almost anyone can follow along and learn.</w:t>
         </w:r>
       </w:ins>
     </w:p>
@@ -2451,6 +2653,7 @@
           <w:t>http://visualizing.org</w:t>
         </w:r>
       </w:ins>
+      <w:proofErr w:type="gramStart"/>
       <w:ins w:id="292" w:author="Jay Jacobs" w:date="2013-11-07T20:06:00Z">
         <w:r>
           <w:t xml:space="preserve">, </w:t>
@@ -2458,7 +2661,11 @@
       </w:ins>
       <w:ins w:id="293" w:author="Jay Jacobs" w:date="2013-11-07T20:02:00Z">
         <w:r>
-          <w:t xml:space="preserve"> h</w:t>
+          <w:t xml:space="preserve"> </w:t>
+        </w:r>
+        <w:proofErr w:type="gramEnd"/>
+        <w:r>
+          <w:t>h</w:t>
         </w:r>
         <w:r>
           <w:rPr>
@@ -2518,7 +2725,15 @@
       </w:ins>
       <w:ins w:id="304" w:author="Jay Jacobs" w:date="2013-11-07T20:12:00Z">
         <w:r>
-          <w:t>resources in Appendex A.</w:t>
+          <w:t xml:space="preserve">resources in </w:t>
+        </w:r>
+        <w:proofErr w:type="spellStart"/>
+        <w:r>
+          <w:t>Appendex</w:t>
+        </w:r>
+        <w:proofErr w:type="spellEnd"/>
+        <w:r>
+          <w:t xml:space="preserve"> A.</w:t>
         </w:r>
       </w:ins>
     </w:p>
@@ -2656,7 +2871,15 @@
         </w:r>
       </w:del>
       <w:r>
-        <w:t xml:space="preserve">eventually get to a place where developing a successful NetFlow-based malware traffic clustering algorithm is as </w:t>
+        <w:t xml:space="preserve">eventually get to a place where developing a successful </w:t>
+      </w:r>
+      <w:proofErr w:type="spellStart"/>
+      <w:r>
+        <w:t>NetFlow</w:t>
+      </w:r>
+      <w:proofErr w:type="spellEnd"/>
+      <w:r>
+        <w:t xml:space="preserve">-based malware traffic clustering algorithm is as </w:t>
       </w:r>
       <w:r>
         <w:t>rewarding</w:t>
@@ -2729,8 +2952,13 @@
       <w:pPr>
         <w:pStyle w:val="FeatureType"/>
       </w:pPr>
-      <w:r>
-        <w:t>type="general"</w:t>
+      <w:proofErr w:type="gramStart"/>
+      <w:r>
+        <w:t>type</w:t>
+      </w:r>
+      <w:proofErr w:type="gramEnd"/>
+      <w:r>
+        <w:t>="general"</w:t>
       </w:r>
     </w:p>
     <w:p>
@@ -3330,10 +3558,18 @@
         <w:t>Massively Op</w:t>
       </w:r>
       <w:r>
-        <w:t>en Online Courses (MOOCs) like Coursera</w:t>
-      </w:r>
-      <w:r>
-        <w:t xml:space="preserve">’s </w:t>
+        <w:t xml:space="preserve">en Online Courses (MOOCs) like </w:t>
+      </w:r>
+      <w:proofErr w:type="spellStart"/>
+      <w:r>
+        <w:t>Coursera</w:t>
+      </w:r>
+      <w:r>
+        <w:t>’s</w:t>
+      </w:r>
+      <w:proofErr w:type="spellEnd"/>
+      <w:r>
+        <w:t xml:space="preserve"> </w:t>
       </w:r>
       <w:ins w:id="392" w:author="Kent, Kevin - Indianapolis" w:date="2013-11-04T09:15:00Z">
         <w:r>
@@ -3397,7 +3633,15 @@
         </w:r>
       </w:ins>
       <w:r>
-        <w:t>), edX’s Learning From Data course (</w:t>
+        <w:t xml:space="preserve">), </w:t>
+      </w:r>
+      <w:proofErr w:type="spellStart"/>
+      <w:r>
+        <w:t>edX’s</w:t>
+      </w:r>
+      <w:proofErr w:type="spellEnd"/>
+      <w:r>
+        <w:t xml:space="preserve"> Learning From Data course (</w:t>
       </w:r>
       <w:r>
         <w:fldChar w:fldCharType="begin"/>
@@ -3655,10 +3899,19 @@
               <w:rPr/>
             </w:rPrChange>
           </w:rPr>
-          <w:t xml:space="preserve"> the missing URL above? Kezia]]</w:t>
-        </w:r>
-      </w:ins>
-      <w:ins w:id="422" w:author="Kent, Kevin - Indianapolis" w:date="2013-11-04T09:17:00Z">
+          <w:t xml:space="preserve"> the missing URL above? </w:t>
+        </w:r>
+        <w:proofErr w:type="spellStart"/>
+        <w:r>
+          <w:rPr>
+            <w:highlight w:val="yellow"/>
+            <w:rPrChange w:id="422" w:author="Kent, Kevin - Indianapolis" w:date="2013-11-04T09:19:00Z">
+              <w:rPr/>
+            </w:rPrChange>
+          </w:rPr>
+          <w:t>Kezia</w:t>
+        </w:r>
+        <w:proofErr w:type="spellEnd"/>
         <w:r>
           <w:rPr>
             <w:highlight w:val="yellow"/>
@@ -3666,10 +3919,10 @@
               <w:rPr/>
             </w:rPrChange>
           </w:rPr>
-          <w:t xml:space="preserve"> //Yes, authors, the Univ. of Washington one is missing</w:t>
+          <w:t>]]</w:t>
         </w:r>
       </w:ins>
-      <w:ins w:id="424" w:author="Kent, Kevin - Indianapolis" w:date="2013-11-04T09:19:00Z">
+      <w:ins w:id="424" w:author="Kent, Kevin - Indianapolis" w:date="2013-11-04T09:17:00Z">
         <w:r>
           <w:rPr>
             <w:highlight w:val="yellow"/>
@@ -3677,7 +3930,38 @@
               <w:rPr/>
             </w:rPrChange>
           </w:rPr>
-          <w:t>. Thanks, Kevin (PjE)</w:t>
+          <w:t xml:space="preserve"> //Yes, authors, the Univ. of Washington one is missing</w:t>
+        </w:r>
+      </w:ins>
+      <w:ins w:id="426" w:author="Kent, Kevin - Indianapolis" w:date="2013-11-04T09:19:00Z">
+        <w:r>
+          <w:rPr>
+            <w:highlight w:val="yellow"/>
+            <w:rPrChange w:id="427" w:author="Kent, Kevin - Indianapolis" w:date="2013-11-04T09:19:00Z">
+              <w:rPr/>
+            </w:rPrChange>
+          </w:rPr>
+          <w:t>. Thanks, Kevin (</w:t>
+        </w:r>
+        <w:proofErr w:type="spellStart"/>
+        <w:r>
+          <w:rPr>
+            <w:highlight w:val="yellow"/>
+            <w:rPrChange w:id="428" w:author="Kent, Kevin - Indianapolis" w:date="2013-11-04T09:19:00Z">
+              <w:rPr/>
+            </w:rPrChange>
+          </w:rPr>
+          <w:t>PjE</w:t>
+        </w:r>
+        <w:proofErr w:type="spellEnd"/>
+        <w:r>
+          <w:rPr>
+            <w:highlight w:val="yellow"/>
+            <w:rPrChange w:id="429" w:author="Kent, Kevin - Indianapolis" w:date="2013-11-04T09:19:00Z">
+              <w:rPr/>
+            </w:rPrChange>
+          </w:rPr>
+          <w:t>)</w:t>
         </w:r>
       </w:ins>
     </w:p>
@@ -3685,34 +3969,54 @@
       <w:pPr>
         <w:pStyle w:val="QueryPara"/>
         <w:rPr>
-          <w:ins w:id="426" w:author="Jay Jacobs" w:date="2013-11-07T20:19:00Z"/>
+          <w:ins w:id="430" w:author="Jay Jacobs" w:date="2013-11-07T20:19:00Z"/>
         </w:rPr>
-        <w:pPrChange w:id="427" w:author="Kezia Endsley" w:date="2013-11-01T08:12:00Z">
+        <w:pPrChange w:id="431" w:author="Kezia Endsley" w:date="2013-11-01T08:12:00Z">
           <w:pPr>
             <w:pStyle w:val="Para"/>
           </w:pPr>
         </w:pPrChange>
       </w:pPr>
-      <w:ins w:id="428" w:author="Kent, Kevin - Indianapolis" w:date="2013-11-04T09:19:00Z">
+      <w:ins w:id="432" w:author="Kent, Kevin - Indianapolis" w:date="2013-11-04T09:19:00Z">
         <w:r>
           <w:rPr>
             <w:highlight w:val="cyan"/>
-            <w:rPrChange w:id="429" w:author="Kent, Kevin - Indianapolis" w:date="2013-11-04T09:20:00Z">
+            <w:rPrChange w:id="433" w:author="Kent, Kevin - Indianapolis" w:date="2013-11-04T09:20:00Z">
               <w:rPr/>
             </w:rPrChange>
           </w:rPr>
           <w:t xml:space="preserve">[AU: The Penn State URL </w:t>
         </w:r>
       </w:ins>
-      <w:ins w:id="430" w:author="Kent, Kevin - Indianapolis" w:date="2013-11-04T09:20:00Z">
+      <w:ins w:id="434" w:author="Kent, Kevin - Indianapolis" w:date="2013-11-04T09:20:00Z">
         <w:r>
           <w:rPr>
             <w:highlight w:val="cyan"/>
-            <w:rPrChange w:id="431" w:author="Kent, Kevin - Indianapolis" w:date="2013-11-04T09:20:00Z">
+            <w:rPrChange w:id="435" w:author="Kent, Kevin - Indianapolis" w:date="2013-11-04T09:20:00Z">
               <w:rPr/>
             </w:rPrChange>
           </w:rPr>
-          <w:t>doesn’t bring up anything for me. Please check and fix. Thanks, Kevin (PjE)</w:t>
+          <w:t>doesn’t bring up anything for me. Please check and fix. Thanks, Kevin (</w:t>
+        </w:r>
+        <w:proofErr w:type="spellStart"/>
+        <w:r>
+          <w:rPr>
+            <w:highlight w:val="cyan"/>
+            <w:rPrChange w:id="436" w:author="Kent, Kevin - Indianapolis" w:date="2013-11-04T09:20:00Z">
+              <w:rPr/>
+            </w:rPrChange>
+          </w:rPr>
+          <w:t>PjE</w:t>
+        </w:r>
+        <w:proofErr w:type="spellEnd"/>
+        <w:r>
+          <w:rPr>
+            <w:highlight w:val="cyan"/>
+            <w:rPrChange w:id="437" w:author="Kent, Kevin - Indianapolis" w:date="2013-11-04T09:20:00Z">
+              <w:rPr/>
+            </w:rPrChange>
+          </w:rPr>
+          <w:t>)</w:t>
         </w:r>
       </w:ins>
     </w:p>
@@ -3720,15 +4024,15 @@
       <w:pPr>
         <w:pStyle w:val="QueryPara"/>
         <w:rPr>
-          <w:ins w:id="432" w:author="Kezia Endsley" w:date="2013-11-01T08:11:00Z"/>
+          <w:ins w:id="438" w:author="Kezia Endsley" w:date="2013-11-01T08:11:00Z"/>
         </w:rPr>
-        <w:pPrChange w:id="433" w:author="Kezia Endsley" w:date="2013-11-01T08:12:00Z">
+        <w:pPrChange w:id="439" w:author="Kezia Endsley" w:date="2013-11-01T08:12:00Z">
           <w:pPr>
             <w:pStyle w:val="Para"/>
           </w:pPr>
         </w:pPrChange>
       </w:pPr>
-      <w:ins w:id="434" w:author="Jay Jacobs" w:date="2013-11-07T20:19:00Z">
+      <w:ins w:id="440" w:author="Jay Jacobs" w:date="2013-11-07T20:19:00Z">
         <w:r>
           <w:t>[AR: added link and fixed Penn State]</w:t>
         </w:r>
@@ -3738,13 +4042,13 @@
       <w:pPr>
         <w:pStyle w:val="Para"/>
         <w:numPr>
-          <w:ins w:id="435" w:author="Kezia Endsley" w:date="2013-11-01T08:11:00Z"/>
+          <w:ins w:id="441" w:author="Kezia Endsley" w:date="2013-11-01T08:11:00Z"/>
         </w:numPr>
       </w:pPr>
       <w:r>
         <w:t>Understanding and applying statistics correctly is more complex than you might imagine, and individuals in disciplines with a rich history of using statistics to solve complex problems often</w:t>
       </w:r>
-      <w:del w:id="436" w:author="Kezia Endsley" w:date="2013-11-01T08:12:00Z">
+      <w:del w:id="442" w:author="Kezia Endsley" w:date="2013-11-01T08:12:00Z">
         <w:r>
           <w:delText xml:space="preserve"> </w:delText>
         </w:r>
@@ -3754,7 +4058,7 @@
       </w:r>
       <w:r>
         <w:rPr>
-          <w:rPrChange w:id="437" w:author="Kezia Endsley" w:date="2013-11-01T08:12:00Z">
+          <w:rPrChange w:id="443" w:author="Kezia Endsley" w:date="2013-11-01T08:12:00Z">
             <w:rPr>
               <w:i/>
             </w:rPr>
@@ -3774,13 +4078,21 @@
         </w:r>
       </w:hyperlink>
       <w:r>
-        <w:t xml:space="preserve">) and DZone’s </w:t>
+        <w:t xml:space="preserve">) and </w:t>
+      </w:r>
+      <w:proofErr w:type="spellStart"/>
+      <w:r>
+        <w:t>DZone’s</w:t>
+      </w:r>
+      <w:proofErr w:type="spellEnd"/>
+      <w:r>
+        <w:t xml:space="preserve"> </w:t>
       </w:r>
       <w:r>
         <w:lastRenderedPageBreak/>
         <w:t>mis</w:t>
       </w:r>
-      <w:del w:id="438" w:author="Kezia Endsley" w:date="2013-11-01T08:12:00Z">
+      <w:del w:id="444" w:author="Kezia Endsley" w:date="2013-11-01T08:12:00Z">
         <w:r>
           <w:delText>-</w:delText>
         </w:r>
@@ -3801,14 +4113,22 @@
         <w:t>rdz/machine-learning-predictive</w:t>
       </w:r>
       <w:r>
-        <w:t>) are good to keep on hand to keep your analyses on</w:t>
-      </w:r>
-      <w:ins w:id="439" w:author="Kezia Endsley" w:date="2013-11-01T08:12:00Z">
+        <w:t xml:space="preserve">) are good to keep on hand </w:t>
+      </w:r>
+      <w:proofErr w:type="gramStart"/>
+      <w:r>
+        <w:t>to keep</w:t>
+      </w:r>
+      <w:proofErr w:type="gramEnd"/>
+      <w:r>
+        <w:t xml:space="preserve"> your analyses on</w:t>
+      </w:r>
+      <w:ins w:id="445" w:author="Kezia Endsley" w:date="2013-11-01T08:12:00Z">
         <w:r>
           <w:t xml:space="preserve"> </w:t>
         </w:r>
       </w:ins>
-      <w:del w:id="440" w:author="Kezia Endsley" w:date="2013-11-01T08:12:00Z">
+      <w:del w:id="446" w:author="Kezia Endsley" w:date="2013-11-01T08:12:00Z">
         <w:r>
           <w:delText>-</w:delText>
         </w:r>
@@ -3832,7 +4152,7 @@
       <w:r>
         <w:t>When focusing on the topic of security domain expertise as it relates to data science, “thought leaders</w:t>
       </w:r>
-      <w:ins w:id="441" w:author="Kezia Endsley" w:date="2013-11-01T08:13:00Z">
+      <w:ins w:id="447" w:author="Kezia Endsley" w:date="2013-11-01T08:13:00Z">
         <w:r>
           <w:t>,</w:t>
         </w:r>
@@ -3840,7 +4160,7 @@
       <w:r>
         <w:t>”</w:t>
       </w:r>
-      <w:del w:id="442" w:author="Kezia Endsley" w:date="2013-11-01T08:13:00Z">
+      <w:del w:id="448" w:author="Kezia Endsley" w:date="2013-11-01T08:13:00Z">
         <w:r>
           <w:delText>,</w:delText>
         </w:r>
@@ -3848,7 +4168,7 @@
       <w:r>
         <w:t xml:space="preserve"> “gurus</w:t>
       </w:r>
-      <w:ins w:id="443" w:author="Kezia Endsley" w:date="2013-11-01T08:13:00Z">
+      <w:ins w:id="449" w:author="Kezia Endsley" w:date="2013-11-01T08:13:00Z">
         <w:r>
           <w:t>,</w:t>
         </w:r>
@@ -3856,7 +4176,7 @@
       <w:r>
         <w:t>”</w:t>
       </w:r>
-      <w:del w:id="444" w:author="Kezia Endsley" w:date="2013-11-01T08:13:00Z">
+      <w:del w:id="450" w:author="Kezia Endsley" w:date="2013-11-01T08:13:00Z">
         <w:r>
           <w:delText>,</w:delText>
         </w:r>
@@ -3864,12 +4184,12 @@
       <w:r>
         <w:t xml:space="preserve"> and “rock stars” need not apply. What </w:t>
       </w:r>
-      <w:del w:id="445" w:author="Kezia Endsley" w:date="2013-11-01T08:13:00Z">
+      <w:del w:id="451" w:author="Kezia Endsley" w:date="2013-11-01T08:13:00Z">
         <w:r>
           <w:delText>we’re really</w:delText>
         </w:r>
       </w:del>
-      <w:ins w:id="446" w:author="Kezia Endsley" w:date="2013-11-01T08:13:00Z">
+      <w:ins w:id="452" w:author="Kezia Endsley" w:date="2013-11-01T08:13:00Z">
         <w:r>
           <w:t>I’m</w:t>
         </w:r>
@@ -3895,7 +4215,7 @@
       <w:r>
         <w:t>tics knowledge</w:t>
       </w:r>
-      <w:ins w:id="447" w:author="Kezia Endsley" w:date="2013-11-01T08:13:00Z">
+      <w:ins w:id="453" w:author="Kezia Endsley" w:date="2013-11-01T08:13:00Z">
         <w:r>
           <w:t>,</w:t>
         </w:r>
@@ -3914,12 +4234,12 @@
       <w:r>
         <w:t>Develop smarter endpoint</w:t>
       </w:r>
-      <w:ins w:id="448" w:author="Kezia Endsley" w:date="2013-11-01T08:13:00Z">
+      <w:ins w:id="454" w:author="Kezia Endsley" w:date="2013-11-01T08:13:00Z">
         <w:r>
           <w:t>-</w:t>
         </w:r>
       </w:ins>
-      <w:del w:id="449" w:author="Kezia Endsley" w:date="2013-11-01T08:13:00Z">
+      <w:del w:id="455" w:author="Kezia Endsley" w:date="2013-11-01T08:13:00Z">
         <w:r>
           <w:delText xml:space="preserve"> </w:delText>
         </w:r>
@@ -3927,8 +4247,8 @@
       <w:r>
         <w:t>protection system algorithms</w:t>
       </w:r>
-      <w:ins w:id="450" w:author="Kezia Endsley" w:date="2013-11-01T08:13:00Z">
-        <w:del w:id="451" w:author="Kent, Kevin - Indianapolis" w:date="2013-11-04T09:21:00Z">
+      <w:ins w:id="456" w:author="Kezia Endsley" w:date="2013-11-01T08:13:00Z">
+        <w:del w:id="457" w:author="Kent, Kevin - Indianapolis" w:date="2013-11-04T09:21:00Z">
           <w:r>
             <w:delText>.</w:delText>
           </w:r>
@@ -3942,8 +4262,8 @@
       <w:r>
         <w:t>Discover new ways to detect anomalous behavior in network data</w:t>
       </w:r>
-      <w:ins w:id="452" w:author="Kezia Endsley" w:date="2013-11-01T08:13:00Z">
-        <w:del w:id="453" w:author="Kent, Kevin - Indianapolis" w:date="2013-11-04T09:21:00Z">
+      <w:ins w:id="458" w:author="Kezia Endsley" w:date="2013-11-01T08:13:00Z">
+        <w:del w:id="459" w:author="Kent, Kevin - Indianapolis" w:date="2013-11-04T09:21:00Z">
           <w:r>
             <w:delText>.</w:delText>
           </w:r>
@@ -3957,8 +4277,8 @@
       <w:r>
         <w:t>Uncover patterns from vulnerability assessments to help determine why some systems fall out of compliance more than others</w:t>
       </w:r>
-      <w:ins w:id="454" w:author="Kezia Endsley" w:date="2013-11-01T08:14:00Z">
-        <w:del w:id="455" w:author="Kent, Kevin - Indianapolis" w:date="2013-11-04T09:21:00Z">
+      <w:ins w:id="460" w:author="Kezia Endsley" w:date="2013-11-01T08:14:00Z">
+        <w:del w:id="461" w:author="Kent, Kevin - Indianapolis" w:date="2013-11-04T09:21:00Z">
           <w:r>
             <w:delText>.</w:delText>
           </w:r>
@@ -3972,7 +4292,7 @@
       <w:r>
         <w:t>Provide meaningful</w:t>
       </w:r>
-      <w:del w:id="456" w:author="Kezia Endsley" w:date="2013-11-01T08:14:00Z">
+      <w:del w:id="462" w:author="Kezia Endsley" w:date="2013-11-01T08:14:00Z">
         <w:r>
           <w:delText>,</w:delText>
         </w:r>
@@ -3980,8 +4300,8 @@
       <w:r>
         <w:t xml:space="preserve"> and useful metrics for various components of your overall security program</w:t>
       </w:r>
-      <w:ins w:id="457" w:author="Kezia Endsley" w:date="2013-11-01T08:14:00Z">
-        <w:del w:id="458" w:author="Kent, Kevin - Indianapolis" w:date="2013-11-04T09:22:00Z">
+      <w:ins w:id="463" w:author="Kezia Endsley" w:date="2013-11-01T08:14:00Z">
+        <w:del w:id="464" w:author="Kent, Kevin - Indianapolis" w:date="2013-11-04T09:22:00Z">
           <w:r>
             <w:delText>.</w:delText>
           </w:r>
@@ -3992,12 +4312,12 @@
       <w:pPr>
         <w:pStyle w:val="ParaContinued"/>
       </w:pPr>
-      <w:ins w:id="459" w:author="Kezia Endsley" w:date="2013-11-01T08:13:00Z">
+      <w:ins w:id="465" w:author="Kezia Endsley" w:date="2013-11-01T08:13:00Z">
         <w:r>
           <w:t>O</w:t>
         </w:r>
       </w:ins>
-      <w:del w:id="460" w:author="Kezia Endsley" w:date="2013-11-01T08:13:00Z">
+      <w:del w:id="466" w:author="Kezia Endsley" w:date="2013-11-01T08:13:00Z">
         <w:r>
           <w:delText>o</w:delText>
         </w:r>
@@ -4012,7 +4332,7 @@
       </w:pPr>
       <w:r>
         <w:rPr>
-          <w:rPrChange w:id="461" w:author="Kezia Endsley" w:date="2013-11-01T07:36:00Z">
+          <w:rPrChange w:id="467" w:author="Kezia Endsley" w:date="2013-11-01T07:36:00Z">
             <w:rPr>
               <w:b/>
             </w:rPr>
@@ -4025,7 +4345,7 @@
       </w:r>
       <w:r>
         <w:rPr>
-          <w:rPrChange w:id="462" w:author="Kezia Endsley" w:date="2013-11-01T07:36:00Z">
+          <w:rPrChange w:id="468" w:author="Kezia Endsley" w:date="2013-11-01T07:36:00Z">
             <w:rPr>
               <w:b/>
             </w:rPr>
@@ -4035,7 +4355,7 @@
       </w:r>
       <w:r>
         <w:rPr>
-          <w:rPrChange w:id="463" w:author="Kezia Endsley" w:date="2013-11-01T07:36:00Z">
+          <w:rPrChange w:id="469" w:author="Kezia Endsley" w:date="2013-11-01T07:36:00Z">
             <w:rPr>
               <w:b/>
             </w:rPr>
@@ -4058,7 +4378,7 @@
       <w:r>
         <w:t xml:space="preserve"> There is virtually no way for an organization or individual to effectively crunch “security data” without this domain expertise. Your assistance and knowledge is vital in crafting clever questions and confirm</w:t>
       </w:r>
-      <w:ins w:id="464" w:author="Kezia Endsley" w:date="2013-11-01T08:14:00Z">
+      <w:ins w:id="470" w:author="Kezia Endsley" w:date="2013-11-01T08:14:00Z">
         <w:r>
           <w:t>ing</w:t>
         </w:r>
@@ -4066,7 +4386,7 @@
       <w:r>
         <w:t xml:space="preserve"> results. Your insight into the networks and systems of your organization, </w:t>
       </w:r>
-      <w:ins w:id="465" w:author="Kezia Endsley" w:date="2013-11-01T08:14:00Z">
+      <w:ins w:id="471" w:author="Kezia Endsley" w:date="2013-11-01T08:14:00Z">
         <w:r>
           <w:t xml:space="preserve">the </w:t>
         </w:r>
@@ -4074,7 +4394,7 @@
       <w:r>
         <w:t xml:space="preserve">behaviors and characteristics of malware, and </w:t>
       </w:r>
-      <w:ins w:id="466" w:author="Kezia Endsley" w:date="2013-11-01T08:14:00Z">
+      <w:ins w:id="472" w:author="Kezia Endsley" w:date="2013-11-01T08:14:00Z">
         <w:r>
           <w:t xml:space="preserve">the </w:t>
         </w:r>
@@ -4082,12 +4402,12 @@
       <w:r>
         <w:t xml:space="preserve">classification and qualification incidents </w:t>
       </w:r>
-      <w:del w:id="467" w:author="Kezia Endsley" w:date="2013-11-01T08:14:00Z">
+      <w:del w:id="473" w:author="Kezia Endsley" w:date="2013-11-01T08:14:00Z">
         <w:r>
           <w:delText>will be</w:delText>
         </w:r>
       </w:del>
-      <w:ins w:id="468" w:author="Kezia Endsley" w:date="2013-11-01T08:14:00Z">
+      <w:ins w:id="474" w:author="Kezia Endsley" w:date="2013-11-01T08:14:00Z">
         <w:r>
           <w:t>is</w:t>
         </w:r>
@@ -4111,12 +4431,12 @@
       <w:r>
         <w:t xml:space="preserve">A little knowledge is a dangerous thing, and having </w:t>
       </w:r>
-      <w:ins w:id="469" w:author="Kezia Endsley" w:date="2013-11-01T08:15:00Z">
+      <w:ins w:id="475" w:author="Kezia Endsley" w:date="2013-11-01T08:15:00Z">
         <w:r>
           <w:t>the</w:t>
         </w:r>
       </w:ins>
-      <w:del w:id="470" w:author="Kezia Endsley" w:date="2013-11-01T08:15:00Z">
+      <w:del w:id="476" w:author="Kezia Endsley" w:date="2013-11-01T08:15:00Z">
         <w:r>
           <w:delText>a</w:delText>
         </w:r>
@@ -4124,7 +4444,7 @@
       <w:r>
         <w:t xml:space="preserve"> basic ability to gather and programmatically crunch data</w:t>
       </w:r>
-      <w:ins w:id="471" w:author="Kezia Endsley" w:date="2013-11-01T08:57:00Z">
+      <w:ins w:id="477" w:author="Kezia Endsley" w:date="2013-11-01T08:57:00Z">
         <w:r>
           <w:t>,</w:t>
         </w:r>
@@ -4132,12 +4452,12 @@
       <w:r>
         <w:t xml:space="preserve"> </w:t>
       </w:r>
-      <w:del w:id="472" w:author="Kezia Endsley" w:date="2013-11-01T08:16:00Z">
+      <w:del w:id="478" w:author="Kezia Endsley" w:date="2013-11-01T08:16:00Z">
         <w:r>
           <w:delText>backed by</w:delText>
         </w:r>
       </w:del>
-      <w:ins w:id="473" w:author="Kezia Endsley" w:date="2013-11-01T08:16:00Z">
+      <w:ins w:id="479" w:author="Kezia Endsley" w:date="2013-11-01T08:16:00Z">
         <w:r>
           <w:t>along with</w:t>
         </w:r>
@@ -4145,12 +4465,12 @@
       <w:r>
         <w:t xml:space="preserve"> a bit of industry knowledge is </w:t>
       </w:r>
-      <w:ins w:id="474" w:author="Kezia Endsley" w:date="2013-11-01T08:15:00Z">
+      <w:ins w:id="480" w:author="Kezia Endsley" w:date="2013-11-01T08:15:00Z">
         <w:r>
           <w:t xml:space="preserve">tricky. Don’t </w:t>
         </w:r>
       </w:ins>
-      <w:del w:id="475" w:author="Kezia Endsley" w:date="2013-11-01T08:15:00Z">
+      <w:del w:id="481" w:author="Kezia Endsley" w:date="2013-11-01T08:15:00Z">
         <w:r>
           <w:delText xml:space="preserve">where you may </w:delText>
         </w:r>
@@ -4161,7 +4481,7 @@
       <w:r>
         <w:t>thinking you</w:t>
       </w:r>
-      <w:ins w:id="476" w:author="Kezia Endsley" w:date="2013-11-01T08:15:00Z">
+      <w:ins w:id="482" w:author="Kezia Endsley" w:date="2013-11-01T08:15:00Z">
         <w:r>
           <w:t>’</w:t>
         </w:r>
@@ -4169,13 +4489,21 @@
       <w:r>
         <w:t>r</w:t>
       </w:r>
-      <w:ins w:id="477" w:author="Kezia Endsley" w:date="2013-11-01T08:15:00Z">
+      <w:ins w:id="483" w:author="Kezia Endsley" w:date="2013-11-01T08:15:00Z">
         <w:r>
           <w:t>e</w:t>
         </w:r>
       </w:ins>
       <w:r>
-        <w:t xml:space="preserve"> doing data science when all you’re doing is reputational damage to all three component areas (and, potentia</w:t>
+        <w:t xml:space="preserve"> doing data science when all you’re doing is reputational damage to all </w:t>
+      </w:r>
+      <w:proofErr w:type="gramStart"/>
+      <w:r>
+        <w:t>three component</w:t>
+      </w:r>
+      <w:proofErr w:type="gramEnd"/>
+      <w:r>
+        <w:t xml:space="preserve"> areas (and, potentia</w:t>
       </w:r>
       <w:r>
         <w:t>l</w:t>
@@ -4189,7 +4517,7 @@
       <w:r>
         <w:t>, yourself). How do you steer clear of the danger zone?</w:t>
       </w:r>
-      <w:ins w:id="478" w:author="Kezia Endsley" w:date="2013-11-01T08:16:00Z">
+      <w:ins w:id="484" w:author="Kezia Endsley" w:date="2013-11-01T08:16:00Z">
         <w:r>
           <w:t xml:space="preserve"> Try these approaches:</w:t>
         </w:r>
@@ -4199,9 +4527,9 @@
       <w:pPr>
         <w:pStyle w:val="ListBulleted"/>
         <w:numPr>
-          <w:ins w:id="479" w:author="Kezia Endsley" w:date="2013-11-01T08:15:00Z"/>
+          <w:ins w:id="485" w:author="Kezia Endsley" w:date="2013-11-01T08:15:00Z"/>
         </w:numPr>
-        <w:pPrChange w:id="480" w:author="Kezia Endsley" w:date="2013-11-01T08:15:00Z">
+        <w:pPrChange w:id="486" w:author="Kezia Endsley" w:date="2013-11-01T08:15:00Z">
           <w:pPr>
             <w:pStyle w:val="Para"/>
           </w:pPr>
@@ -4229,12 +4557,12 @@
       <w:r>
         <w:t xml:space="preserve"> Statistics and machine learning ha</w:t>
       </w:r>
-      <w:ins w:id="481" w:author="Kezia Endsley" w:date="2013-11-01T08:17:00Z">
+      <w:ins w:id="487" w:author="Kezia Endsley" w:date="2013-11-01T08:17:00Z">
         <w:r>
           <w:t>ve</w:t>
         </w:r>
       </w:ins>
-      <w:del w:id="482" w:author="Kezia Endsley" w:date="2013-11-01T08:17:00Z">
+      <w:del w:id="488" w:author="Kezia Endsley" w:date="2013-11-01T08:17:00Z">
         <w:r>
           <w:delText>s</w:delText>
         </w:r>
@@ -4242,12 +4570,12 @@
       <w:r>
         <w:t xml:space="preserve"> enabled advancements in everything from a deeper understanding of the microscopic workings of </w:t>
       </w:r>
-      <w:del w:id="483" w:author="Kent, Kevin - Indianapolis" w:date="2013-11-04T09:27:00Z">
+      <w:del w:id="489" w:author="Kent, Kevin - Indianapolis" w:date="2013-11-04T09:27:00Z">
         <w:r>
           <w:delText xml:space="preserve">our </w:delText>
         </w:r>
       </w:del>
-      <w:ins w:id="484" w:author="Kent, Kevin - Indianapolis" w:date="2013-11-04T09:27:00Z">
+      <w:ins w:id="490" w:author="Kent, Kevin - Indianapolis" w:date="2013-11-04T09:27:00Z">
         <w:r>
           <w:t xml:space="preserve">human </w:t>
         </w:r>
@@ -4255,12 +4583,12 @@
       <w:r>
         <w:t xml:space="preserve">genes, to telling </w:t>
       </w:r>
-      <w:del w:id="485" w:author="Kent, Kevin - Indianapolis" w:date="2013-11-04T09:27:00Z">
+      <w:del w:id="491" w:author="Kent, Kevin - Indianapolis" w:date="2013-11-04T09:27:00Z">
         <w:r>
           <w:delText xml:space="preserve">us </w:delText>
         </w:r>
       </w:del>
-      <w:ins w:id="486" w:author="Kent, Kevin - Indianapolis" w:date="2013-11-04T09:27:00Z">
+      <w:ins w:id="492" w:author="Kent, Kevin - Indianapolis" w:date="2013-11-04T09:27:00Z">
         <w:r>
           <w:t xml:space="preserve">you </w:t>
         </w:r>
@@ -4268,65 +4596,65 @@
       <w:r>
         <w:t xml:space="preserve">how many steps and flights of stairs </w:t>
       </w:r>
-      <w:del w:id="487" w:author="Kent, Kevin - Indianapolis" w:date="2013-11-04T09:27:00Z">
+      <w:del w:id="493" w:author="Kent, Kevin - Indianapolis" w:date="2013-11-04T09:27:00Z">
         <w:r>
           <w:delText>we</w:delText>
-        </w:r>
-      </w:del>
-      <w:ins w:id="488" w:author="Kent, Kevin - Indianapolis" w:date="2013-11-04T09:27:00Z">
-        <w:r>
-          <w:t>you</w:t>
-        </w:r>
-      </w:ins>
-      <w:r>
-        <w:t>’ve taken</w:t>
-      </w:r>
-      <w:ins w:id="489" w:author="Kezia Endsley" w:date="2013-11-01T08:17:00Z">
-        <w:r>
-          <w:t>,</w:t>
-        </w:r>
-      </w:ins>
-      <w:r>
-        <w:t xml:space="preserve"> to </w:t>
-      </w:r>
-      <w:del w:id="490" w:author="Kezia Endsley" w:date="2013-11-01T08:17:00Z">
-        <w:r>
-          <w:delText xml:space="preserve">how to </w:delText>
-        </w:r>
-      </w:del>
-      <w:r>
-        <w:t>build</w:t>
-      </w:r>
-      <w:ins w:id="491" w:author="Kezia Endsley" w:date="2013-11-01T08:17:00Z">
-        <w:r>
-          <w:t>ing</w:t>
-        </w:r>
-      </w:ins>
-      <w:r>
-        <w:t xml:space="preserve"> spacecraft that eventually break pas</w:t>
-      </w:r>
-      <w:ins w:id="492" w:author="Kezia Endsley" w:date="2013-11-01T08:17:00Z">
-        <w:r>
-          <w:t>t</w:t>
-        </w:r>
-      </w:ins>
-      <w:r>
-        <w:t xml:space="preserve"> the limits of </w:t>
-      </w:r>
-      <w:del w:id="493" w:author="Kent, Kevin - Indianapolis" w:date="2013-11-04T09:27:00Z">
-        <w:r>
-          <w:delText xml:space="preserve">our </w:delText>
         </w:r>
       </w:del>
       <w:ins w:id="494" w:author="Kent, Kevin - Indianapolis" w:date="2013-11-04T09:27:00Z">
         <w:r>
+          <w:t>you</w:t>
+        </w:r>
+      </w:ins>
+      <w:r>
+        <w:t>’ve taken</w:t>
+      </w:r>
+      <w:ins w:id="495" w:author="Kezia Endsley" w:date="2013-11-01T08:17:00Z">
+        <w:r>
+          <w:t>,</w:t>
+        </w:r>
+      </w:ins>
+      <w:r>
+        <w:t xml:space="preserve"> to </w:t>
+      </w:r>
+      <w:del w:id="496" w:author="Kezia Endsley" w:date="2013-11-01T08:17:00Z">
+        <w:r>
+          <w:delText xml:space="preserve">how to </w:delText>
+        </w:r>
+      </w:del>
+      <w:r>
+        <w:t>build</w:t>
+      </w:r>
+      <w:ins w:id="497" w:author="Kezia Endsley" w:date="2013-11-01T08:17:00Z">
+        <w:r>
+          <w:t>ing</w:t>
+        </w:r>
+      </w:ins>
+      <w:r>
+        <w:t xml:space="preserve"> spacecraft that eventually break pas</w:t>
+      </w:r>
+      <w:ins w:id="498" w:author="Kezia Endsley" w:date="2013-11-01T08:17:00Z">
+        <w:r>
+          <w:t>t</w:t>
+        </w:r>
+      </w:ins>
+      <w:r>
+        <w:t xml:space="preserve"> the limits of </w:t>
+      </w:r>
+      <w:del w:id="499" w:author="Kent, Kevin - Indianapolis" w:date="2013-11-04T09:27:00Z">
+        <w:r>
+          <w:delText xml:space="preserve">our </w:delText>
+        </w:r>
+      </w:del>
+      <w:ins w:id="500" w:author="Kent, Kevin - Indianapolis" w:date="2013-11-04T09:27:00Z">
+        <w:r>
           <w:t xml:space="preserve">the </w:t>
         </w:r>
       </w:ins>
       <w:r>
         <w:t xml:space="preserve">solar system. They can absolutely help enhance </w:t>
       </w:r>
-      <w:ins w:id="495" w:author="Kent, Kevin - Indianapolis" w:date="2013-11-04T09:28:00Z">
+      <w:ins w:id="501" w:author="Kent, Kevin - Indianapolis" w:date="2013-11-04T09:28:00Z">
         <w:r>
           <w:t>y</w:t>
         </w:r>
@@ -4334,12 +4662,12 @@
       <w:r>
         <w:t>our knowledge of security issues and even help solve some of them. Just don’t think you can dip your toe in. Not everyone can b</w:t>
       </w:r>
-      <w:ins w:id="496" w:author="Jay Jacobs" w:date="2013-11-07T20:21:00Z">
+      <w:ins w:id="502" w:author="Jay Jacobs" w:date="2013-11-07T20:21:00Z">
         <w:r>
           <w:t>ecome</w:t>
         </w:r>
       </w:ins>
-      <w:del w:id="497" w:author="Jay Jacobs" w:date="2013-11-07T20:21:00Z">
+      <w:del w:id="503" w:author="Jay Jacobs" w:date="2013-11-07T20:21:00Z">
         <w:r>
           <w:delText>e a PhD</w:delText>
         </w:r>
@@ -4350,12 +4678,12 @@
       <w:r>
         <w:t xml:space="preserve"> </w:t>
       </w:r>
-      <w:ins w:id="498" w:author="Jay Jacobs" w:date="2013-11-07T20:21:00Z">
+      <w:ins w:id="504" w:author="Jay Jacobs" w:date="2013-11-07T20:21:00Z">
         <w:r>
           <w:t xml:space="preserve">a </w:t>
         </w:r>
       </w:ins>
-      <w:ins w:id="499" w:author="Jay Jacobs" w:date="2013-11-07T20:22:00Z">
+      <w:ins w:id="505" w:author="Jay Jacobs" w:date="2013-11-07T20:22:00Z">
         <w:r>
           <w:t xml:space="preserve">genius with </w:t>
         </w:r>
@@ -4363,12 +4691,12 @@
       <w:r>
         <w:t xml:space="preserve">statistics, </w:t>
       </w:r>
-      <w:del w:id="500" w:author="Jay Jacobs" w:date="2013-11-07T20:22:00Z">
+      <w:del w:id="506" w:author="Jay Jacobs" w:date="2013-11-07T20:22:00Z">
         <w:r>
           <w:delText xml:space="preserve">so </w:delText>
         </w:r>
       </w:del>
-      <w:ins w:id="501" w:author="Jay Jacobs" w:date="2013-11-07T20:22:00Z">
+      <w:ins w:id="507" w:author="Jay Jacobs" w:date="2013-11-07T20:22:00Z">
         <w:r>
           <w:t xml:space="preserve">but </w:t>
         </w:r>
@@ -4376,12 +4704,12 @@
       <w:r>
         <w:t xml:space="preserve">make sure </w:t>
       </w:r>
-      <w:del w:id="502" w:author="Kezia Endsley" w:date="2013-11-01T08:18:00Z">
+      <w:del w:id="508" w:author="Kezia Endsley" w:date="2013-11-01T08:18:00Z">
         <w:r>
           <w:delText>to surround yourself with a</w:delText>
         </w:r>
       </w:del>
-      <w:ins w:id="503" w:author="Kezia Endsley" w:date="2013-11-01T08:18:00Z">
+      <w:ins w:id="509" w:author="Kezia Endsley" w:date="2013-11-01T08:18:00Z">
         <w:r>
           <w:t>your team</w:t>
         </w:r>
@@ -4389,7 +4717,7 @@
       <w:r>
         <w:t xml:space="preserve"> </w:t>
       </w:r>
-      <w:ins w:id="504" w:author="Kezia Endsley" w:date="2013-11-01T08:18:00Z">
+      <w:ins w:id="510" w:author="Kezia Endsley" w:date="2013-11-01T08:18:00Z">
         <w:r>
           <w:t>(</w:t>
         </w:r>
@@ -4397,7 +4725,7 @@
       <w:r>
         <w:t>physical or virtual</w:t>
       </w:r>
-      <w:ins w:id="505" w:author="Kezia Endsley" w:date="2013-11-01T08:18:00Z">
+      <w:ins w:id="511" w:author="Kezia Endsley" w:date="2013-11-01T08:18:00Z">
         <w:r>
           <w:t>)</w:t>
         </w:r>
@@ -4405,12 +4733,12 @@
       <w:r>
         <w:t xml:space="preserve"> </w:t>
       </w:r>
-      <w:del w:id="506" w:author="Kezia Endsley" w:date="2013-11-01T08:18:00Z">
+      <w:del w:id="512" w:author="Kezia Endsley" w:date="2013-11-01T08:18:00Z">
         <w:r>
           <w:delText>team with</w:delText>
         </w:r>
       </w:del>
-      <w:ins w:id="507" w:author="Kezia Endsley" w:date="2013-11-01T08:18:00Z">
+      <w:ins w:id="513" w:author="Kezia Endsley" w:date="2013-11-01T08:18:00Z">
         <w:r>
           <w:t>has</w:t>
         </w:r>
@@ -4418,7 +4746,7 @@
       <w:r>
         <w:t xml:space="preserve"> at least one strong stats person</w:t>
       </w:r>
-      <w:del w:id="508" w:author="Kezia Endsley" w:date="2013-11-01T08:18:00Z">
+      <w:del w:id="514" w:author="Kezia Endsley" w:date="2013-11-01T08:18:00Z">
         <w:r>
           <w:delText xml:space="preserve"> to help you stay on course</w:delText>
         </w:r>
@@ -4431,9 +4759,9 @@
       <w:pPr>
         <w:pStyle w:val="ListBulleted"/>
         <w:numPr>
-          <w:ins w:id="509" w:author="Kezia Endsley" w:date="2013-11-01T08:15:00Z"/>
+          <w:ins w:id="515" w:author="Kezia Endsley" w:date="2013-11-01T08:15:00Z"/>
         </w:numPr>
-        <w:pPrChange w:id="510" w:author="Kezia Endsley" w:date="2013-11-01T08:15:00Z">
+        <w:pPrChange w:id="516" w:author="Kezia Endsley" w:date="2013-11-01T08:15:00Z">
           <w:pPr>
             <w:pStyle w:val="Para"/>
           </w:pPr>
@@ -4445,11 +4773,11 @@
         </w:rPr>
         <w:t>Dig deep</w:t>
       </w:r>
-      <w:ins w:id="511" w:author="Kezia Endsley" w:date="2013-11-01T08:18:00Z">
+      <w:ins w:id="517" w:author="Kezia Endsley" w:date="2013-11-01T08:18:00Z">
         <w:r>
           <w:rPr>
             <w:b/>
-            <w:rPrChange w:id="512" w:author="Kent, Kevin - Indianapolis" w:date="2013-11-04T09:25:00Z">
+            <w:rPrChange w:id="518" w:author="Kent, Kevin - Indianapolis" w:date="2013-11-04T09:25:00Z">
               <w:rPr>
                 <w:i/>
               </w:rPr>
@@ -4467,7 +4795,7 @@
       <w:r>
         <w:rPr>
           <w:b/>
-          <w:rPrChange w:id="513" w:author="Kent, Kevin - Indianapolis" w:date="2013-11-04T09:25:00Z">
+          <w:rPrChange w:id="519" w:author="Kent, Kevin - Indianapolis" w:date="2013-11-04T09:25:00Z">
             <w:rPr/>
           </w:rPrChange>
         </w:rPr>
@@ -4476,7 +4804,7 @@
       <w:r>
         <w:t xml:space="preserve">You </w:t>
       </w:r>
-      <w:del w:id="514" w:author="Kezia Endsley" w:date="2013-11-01T08:58:00Z">
+      <w:del w:id="520" w:author="Kezia Endsley" w:date="2013-11-01T08:58:00Z">
         <w:r>
           <w:delText xml:space="preserve">will </w:delText>
         </w:r>
@@ -4484,7 +4812,7 @@
       <w:r>
         <w:t xml:space="preserve">need to know certain aspects of information security just as thoroughly as individual biologists know the deep vertical segments of their discipline. But, because so many areas outside </w:t>
       </w:r>
-      <w:del w:id="515" w:author="Kezia Endsley" w:date="2013-11-01T08:18:00Z">
+      <w:del w:id="521" w:author="Kezia Endsley" w:date="2013-11-01T08:18:00Z">
         <w:r>
           <w:delText>“</w:delText>
         </w:r>
@@ -4492,7 +4820,7 @@
       <w:r>
         <w:t>security</w:t>
       </w:r>
-      <w:del w:id="516" w:author="Kezia Endsley" w:date="2013-11-01T08:18:00Z">
+      <w:del w:id="522" w:author="Kezia Endsley" w:date="2013-11-01T08:18:00Z">
         <w:r>
           <w:delText>”</w:delText>
         </w:r>
@@ -4500,12 +4828,12 @@
       <w:r>
         <w:t xml:space="preserve"> (</w:t>
       </w:r>
-      <w:ins w:id="517" w:author="Kezia Endsley" w:date="2013-11-01T08:18:00Z">
+      <w:ins w:id="523" w:author="Kezia Endsley" w:date="2013-11-01T08:18:00Z">
         <w:r>
           <w:t>for example,</w:t>
         </w:r>
       </w:ins>
-      <w:del w:id="518" w:author="Kezia Endsley" w:date="2013-11-01T08:18:00Z">
+      <w:del w:id="524" w:author="Kezia Endsley" w:date="2013-11-01T08:18:00Z">
         <w:r>
           <w:delText>e.g.</w:delText>
         </w:r>
@@ -4513,7 +4841,7 @@
       <w:r>
         <w:t xml:space="preserve"> economics, politics, </w:t>
       </w:r>
-      <w:ins w:id="519" w:author="Kezia Endsley" w:date="2013-11-01T08:18:00Z">
+      <w:ins w:id="525" w:author="Kezia Endsley" w:date="2013-11-01T08:18:00Z">
         <w:r>
           <w:t xml:space="preserve">and </w:t>
         </w:r>
@@ -4521,7 +4849,7 @@
       <w:r>
         <w:t xml:space="preserve">human rights) have an impact on </w:t>
       </w:r>
-      <w:del w:id="520" w:author="Kezia Endsley" w:date="2013-11-01T08:18:00Z">
+      <w:del w:id="526" w:author="Kezia Endsley" w:date="2013-11-01T08:18:00Z">
         <w:r>
           <w:delText>“</w:delText>
         </w:r>
@@ -4529,12 +4857,12 @@
       <w:r>
         <w:t>security</w:t>
       </w:r>
-      <w:ins w:id="521" w:author="Kezia Endsley" w:date="2013-11-01T08:18:00Z">
+      <w:ins w:id="527" w:author="Kezia Endsley" w:date="2013-11-01T08:18:00Z">
         <w:r>
           <w:t>,</w:t>
         </w:r>
       </w:ins>
-      <w:del w:id="522" w:author="Kezia Endsley" w:date="2013-11-01T08:18:00Z">
+      <w:del w:id="528" w:author="Kezia Endsley" w:date="2013-11-01T08:18:00Z">
         <w:r>
           <w:delText>”</w:delText>
         </w:r>
@@ -4542,12 +4870,12 @@
       <w:r>
         <w:t xml:space="preserve"> you’ll need to factor those in as you move from asking </w:t>
       </w:r>
-      <w:ins w:id="523" w:author="Kezia Endsley" w:date="2013-11-01T08:19:00Z">
+      <w:ins w:id="529" w:author="Kezia Endsley" w:date="2013-11-01T08:19:00Z">
         <w:r>
           <w:t xml:space="preserve">what and how, to why and who. </w:t>
         </w:r>
       </w:ins>
-      <w:del w:id="524" w:author="Kezia Endsley" w:date="2013-11-01T08:19:00Z">
+      <w:del w:id="530" w:author="Kezia Endsley" w:date="2013-11-01T08:19:00Z">
         <w:r>
           <w:delText>“What?” and “How?” to “Why?” and “Who</w:delText>
         </w:r>
@@ -4558,12 +4886,12 @@
       <w:r>
         <w:t xml:space="preserve">Finally, there’s a reason the CISSP certification has </w:t>
       </w:r>
-      <w:del w:id="525" w:author="Kezia Endsley" w:date="2013-11-01T08:19:00Z">
+      <w:del w:id="531" w:author="Kezia Endsley" w:date="2013-11-01T08:19:00Z">
         <w:r>
           <w:delText xml:space="preserve">ten </w:delText>
         </w:r>
       </w:del>
-      <w:ins w:id="526" w:author="Kezia Endsley" w:date="2013-11-01T08:19:00Z">
+      <w:ins w:id="532" w:author="Kezia Endsley" w:date="2013-11-01T08:19:00Z">
         <w:r>
           <w:t xml:space="preserve">10 </w:t>
         </w:r>
@@ -4576,9 +4904,9 @@
       <w:pPr>
         <w:pStyle w:val="ListBulleted"/>
         <w:numPr>
-          <w:ins w:id="527" w:author="Kezia Endsley" w:date="2013-11-01T08:15:00Z"/>
+          <w:ins w:id="533" w:author="Kezia Endsley" w:date="2013-11-01T08:15:00Z"/>
         </w:numPr>
-        <w:pPrChange w:id="528" w:author="Kezia Endsley" w:date="2013-11-01T08:15:00Z">
+        <w:pPrChange w:id="534" w:author="Kezia Endsley" w:date="2013-11-01T08:15:00Z">
           <w:pPr>
             <w:pStyle w:val="Para"/>
           </w:pPr>
@@ -4605,7 +4933,7 @@
       <w:r>
         <w:t xml:space="preserve"> </w:t>
       </w:r>
-      <w:ins w:id="529" w:author="Jay Jacobs" w:date="2013-11-07T20:23:00Z">
+      <w:ins w:id="535" w:author="Jay Jacobs" w:date="2013-11-07T20:23:00Z">
         <w:r>
           <w:t xml:space="preserve">Keep an open mind, because data has a way of changing your mind for you. </w:t>
         </w:r>
@@ -4616,7 +4944,7 @@
       <w:r>
         <w:t xml:space="preserve"> the way through your analyses. Whether you’re working on internal organizational data or performing research you intend to publish and/or speak about</w:t>
       </w:r>
-      <w:ins w:id="530" w:author="Kezia Endsley" w:date="2013-11-01T08:20:00Z">
+      <w:ins w:id="536" w:author="Kezia Endsley" w:date="2013-11-01T08:20:00Z">
         <w:r>
           <w:t>,</w:t>
         </w:r>
@@ -4624,7 +4952,7 @@
       <w:r>
         <w:t xml:space="preserve"> pair up with practitioners who can help you keep on the straight and narrow path. When you’ve released your findings, take an example from the reproducible research </w:t>
       </w:r>
-      <w:ins w:id="531" w:author="Kent, Kevin - Indianapolis" w:date="2013-11-04T09:46:00Z">
+      <w:ins w:id="537" w:author="Kent, Kevin - Indianapolis" w:date="2013-11-04T09:46:00Z">
         <w:r>
           <w:t xml:space="preserve">movement </w:t>
         </w:r>
@@ -4641,7 +4969,7 @@
       <w:r>
         <w:t xml:space="preserve">) </w:t>
       </w:r>
-      <w:del w:id="532" w:author="Kent, Kevin - Indianapolis" w:date="2013-11-04T09:46:00Z">
+      <w:del w:id="538" w:author="Kent, Kevin - Indianapolis" w:date="2013-11-04T09:46:00Z">
         <w:r>
           <w:delText xml:space="preserve">movement </w:delText>
         </w:r>
@@ -4649,7 +4977,7 @@
       <w:r>
         <w:t xml:space="preserve">and ensure there is sufficient documentation and data available for others to test </w:t>
       </w:r>
-      <w:del w:id="533" w:author="Kezia Endsley" w:date="2013-11-01T08:20:00Z">
+      <w:del w:id="539" w:author="Kezia Endsley" w:date="2013-11-01T08:20:00Z">
         <w:r>
           <w:delText xml:space="preserve">out </w:delText>
         </w:r>
@@ -4677,7 +5005,7 @@
         </w:rPr>
         <w:t>Your Organization Toward</w:t>
       </w:r>
-      <w:del w:id="534" w:author="Kezia Endsley" w:date="2013-11-01T07:36:00Z">
+      <w:del w:id="540" w:author="Kezia Endsley" w:date="2013-11-01T07:36:00Z">
         <w:r>
           <w:rPr>
             <w:snapToGrid w:val="0"/>
@@ -4691,7 +5019,7 @@
         </w:rPr>
         <w:t xml:space="preserve"> Data</w:t>
       </w:r>
-      <w:ins w:id="535" w:author="Kezia Endsley" w:date="2013-11-01T07:36:00Z">
+      <w:ins w:id="541" w:author="Kezia Endsley" w:date="2013-11-01T07:36:00Z">
         <w:r>
           <w:rPr>
             <w:snapToGrid w:val="0"/>
@@ -4699,7 +5027,7 @@
           <w:t>-</w:t>
         </w:r>
       </w:ins>
-      <w:del w:id="536" w:author="Kezia Endsley" w:date="2013-11-01T07:36:00Z">
+      <w:del w:id="542" w:author="Kezia Endsley" w:date="2013-11-01T07:36:00Z">
         <w:r>
           <w:rPr>
             <w:snapToGrid w:val="0"/>
@@ -4736,7 +5064,7 @@
       <w:r>
         <w:t>ython and tossing in</w:t>
       </w:r>
-      <w:ins w:id="537" w:author="Kezia Endsley" w:date="2013-11-01T08:20:00Z">
+      <w:ins w:id="543" w:author="Kezia Endsley" w:date="2013-11-01T08:20:00Z">
         <w:r>
           <w:t xml:space="preserve"> the</w:t>
         </w:r>
@@ -4787,12 +5115,12 @@
       <w:r>
         <w:t>data</w:t>
       </w:r>
-      <w:ins w:id="538" w:author="Kezia Endsley" w:date="2013-11-01T07:45:00Z">
+      <w:ins w:id="544" w:author="Kezia Endsley" w:date="2013-11-01T07:45:00Z">
         <w:r>
           <w:t>-</w:t>
         </w:r>
       </w:ins>
-      <w:del w:id="539" w:author="Kezia Endsley" w:date="2013-11-01T07:45:00Z">
+      <w:del w:id="545" w:author="Kezia Endsley" w:date="2013-11-01T07:45:00Z">
         <w:r>
           <w:delText xml:space="preserve"> </w:delText>
         </w:r>
@@ -4844,7 +5172,7 @@
       <w:r>
         <w:t>Find statistics</w:t>
       </w:r>
-      <w:ins w:id="540" w:author="Jay Jacobs" w:date="2013-11-07T20:23:00Z">
+      <w:ins w:id="546" w:author="Jay Jacobs" w:date="2013-11-07T20:23:00Z">
         <w:r>
           <w:t xml:space="preserve"> (again)</w:t>
         </w:r>
@@ -4869,12 +5197,12 @@
       <w:r>
         <w:t>You want to ask questions that you have data for</w:t>
       </w:r>
-      <w:del w:id="541" w:author="Kent, Kevin - Indianapolis" w:date="2013-11-04T09:48:00Z">
+      <w:del w:id="547" w:author="Kent, Kevin - Indianapolis" w:date="2013-11-04T09:48:00Z">
         <w:r>
           <w:delText xml:space="preserve"> and</w:delText>
         </w:r>
       </w:del>
-      <w:ins w:id="542" w:author="Kent, Kevin - Indianapolis" w:date="2013-11-04T09:48:00Z">
+      <w:ins w:id="548" w:author="Kent, Kevin - Indianapolis" w:date="2013-11-04T09:48:00Z">
         <w:r>
           <w:t>,</w:t>
         </w:r>
@@ -4888,12 +5216,12 @@
       <w:r>
         <w:t>But don’t worry</w:t>
       </w:r>
-      <w:ins w:id="543" w:author="Kezia Endsley" w:date="2013-11-01T08:59:00Z">
+      <w:ins w:id="549" w:author="Kezia Endsley" w:date="2013-11-01T08:59:00Z">
         <w:r>
           <w:t>;</w:t>
         </w:r>
       </w:ins>
-      <w:del w:id="544" w:author="Kezia Endsley" w:date="2013-11-01T08:59:00Z">
+      <w:del w:id="550" w:author="Kezia Endsley" w:date="2013-11-01T08:59:00Z">
         <w:r>
           <w:delText>,</w:delText>
         </w:r>
@@ -4901,7 +5229,7 @@
       <w:r>
         <w:t xml:space="preserve"> through iteration</w:t>
       </w:r>
-      <w:ins w:id="545" w:author="Kezia Endsley" w:date="2013-11-01T08:21:00Z">
+      <w:ins w:id="551" w:author="Kezia Endsley" w:date="2013-11-01T08:21:00Z">
         <w:r>
           <w:t>,</w:t>
         </w:r>
@@ -4909,12 +5237,12 @@
       <w:r>
         <w:t xml:space="preserve"> you </w:t>
       </w:r>
-      <w:del w:id="546" w:author="Kezia Endsley" w:date="2013-11-01T08:21:00Z">
+      <w:del w:id="552" w:author="Kezia Endsley" w:date="2013-11-01T08:21:00Z">
         <w:r>
           <w:delText>should be able to</w:delText>
         </w:r>
       </w:del>
-      <w:ins w:id="547" w:author="Kezia Endsley" w:date="2013-11-01T08:21:00Z">
+      <w:ins w:id="553" w:author="Kezia Endsley" w:date="2013-11-01T08:21:00Z">
         <w:r>
           <w:t>can</w:t>
         </w:r>
@@ -4948,7 +5276,15 @@
         <w:pStyle w:val="Para"/>
       </w:pPr>
       <w:r>
-        <w:t>The opening quote in this chapter was from sabermetrician Bill James</w:t>
+        <w:t xml:space="preserve">The opening quote in this chapter was from </w:t>
+      </w:r>
+      <w:proofErr w:type="spellStart"/>
+      <w:r>
+        <w:t>sabermetrician</w:t>
+      </w:r>
+      <w:proofErr w:type="spellEnd"/>
+      <w:r>
+        <w:t xml:space="preserve"> Bill James</w:t>
       </w:r>
       <w:r>
         <w:t xml:space="preserve">. </w:t>
@@ -4956,12 +5292,12 @@
       <w:r>
         <w:t>You may know him and his work portrayed in</w:t>
       </w:r>
-      <w:ins w:id="548" w:author="Kezia Endsley" w:date="2013-11-01T08:21:00Z">
+      <w:ins w:id="554" w:author="Kezia Endsley" w:date="2013-11-01T08:21:00Z">
         <w:r>
           <w:t xml:space="preserve"> the </w:t>
         </w:r>
       </w:ins>
-      <w:ins w:id="549" w:author="Kezia Endsley" w:date="2013-11-01T08:22:00Z">
+      <w:ins w:id="555" w:author="Kezia Endsley" w:date="2013-11-01T08:22:00Z">
         <w:r>
           <w:t>book</w:t>
         </w:r>
@@ -4969,21 +5305,23 @@
       <w:r>
         <w:t xml:space="preserve"> </w:t>
       </w:r>
-      <w:del w:id="550" w:author="Kezia Endsley" w:date="2013-11-01T08:21:00Z">
+      <w:del w:id="556" w:author="Kezia Endsley" w:date="2013-11-01T08:21:00Z">
         <w:r>
           <w:delText>“</w:delText>
         </w:r>
       </w:del>
+      <w:proofErr w:type="spellStart"/>
       <w:r>
         <w:rPr>
           <w:i/>
-          <w:rPrChange w:id="551" w:author="Kezia Endsley" w:date="2013-11-01T08:21:00Z">
+          <w:rPrChange w:id="557" w:author="Kezia Endsley" w:date="2013-11-01T08:21:00Z">
             <w:rPr/>
           </w:rPrChange>
         </w:rPr>
         <w:t>Moneyball</w:t>
       </w:r>
-      <w:del w:id="552" w:author="Kezia Endsley" w:date="2013-11-01T08:21:00Z">
+      <w:proofErr w:type="spellEnd"/>
+      <w:del w:id="558" w:author="Kezia Endsley" w:date="2013-11-01T08:21:00Z">
         <w:r>
           <w:delText>”</w:delText>
         </w:r>
@@ -4997,12 +5335,12 @@
       <w:r>
         <w:t xml:space="preserve">He challenged much of the conventional wisdom within baseball by leveraging data. </w:t>
       </w:r>
-      <w:del w:id="553" w:author="Kezia Endsley" w:date="2013-11-01T09:00:00Z">
+      <w:del w:id="559" w:author="Kezia Endsley" w:date="2013-11-01T09:00:00Z">
         <w:r>
           <w:delText xml:space="preserve">The quote is worth repeating here: </w:delText>
         </w:r>
       </w:del>
-      <w:ins w:id="554" w:author="Kezia Endsley" w:date="2013-11-01T09:00:00Z">
+      <w:ins w:id="560" w:author="Kezia Endsley" w:date="2013-11-01T09:00:00Z">
         <w:r>
           <w:t xml:space="preserve">Recall that he said, </w:t>
         </w:r>
@@ -5010,7 +5348,7 @@
       <w:r>
         <w:t>“My job was to find questions about baseball that have objective answers, that’s all that I do, that’s all that I’ve done.”</w:t>
       </w:r>
-      <w:del w:id="555" w:author="Kent, Kevin - Indianapolis" w:date="2013-11-04T09:49:00Z">
+      <w:del w:id="561" w:author="Kent, Kevin - Indianapolis" w:date="2013-11-04T09:49:00Z">
         <w:r>
           <w:delText xml:space="preserve"> </w:delText>
         </w:r>
@@ -5018,12 +5356,12 @@
       <w:r>
         <w:t xml:space="preserve"> </w:t>
       </w:r>
-      <w:del w:id="556" w:author="Kezia Endsley" w:date="2013-11-01T08:22:00Z">
+      <w:del w:id="562" w:author="Kezia Endsley" w:date="2013-11-01T08:22:00Z">
         <w:r>
           <w:delText>The</w:delText>
         </w:r>
       </w:del>
-      <w:ins w:id="557" w:author="Kezia Endsley" w:date="2013-11-01T08:22:00Z">
+      <w:ins w:id="563" w:author="Kezia Endsley" w:date="2013-11-01T08:22:00Z">
         <w:r>
           <w:t>His</w:t>
         </w:r>
@@ -5031,12 +5369,12 @@
       <w:r>
         <w:t xml:space="preserve"> focus </w:t>
       </w:r>
-      <w:del w:id="558" w:author="Kezia Endsley" w:date="2013-11-01T08:23:00Z">
+      <w:del w:id="564" w:author="Kezia Endsley" w:date="2013-11-01T08:23:00Z">
         <w:r>
           <w:delText xml:space="preserve">he has is </w:delText>
         </w:r>
       </w:del>
-      <w:ins w:id="559" w:author="Kezia Endsley" w:date="2013-11-01T08:23:00Z">
+      <w:ins w:id="565" w:author="Kezia Endsley" w:date="2013-11-01T08:23:00Z">
         <w:r>
           <w:t xml:space="preserve">was </w:t>
         </w:r>
@@ -5050,7 +5388,7 @@
       <w:r>
         <w:t xml:space="preserve">His focus was </w:t>
       </w:r>
-      <w:del w:id="560" w:author="Jay Jacobs" w:date="2013-11-07T20:24:00Z">
+      <w:del w:id="566" w:author="Jay Jacobs" w:date="2013-11-07T20:24:00Z">
         <w:r>
           <w:delText xml:space="preserve">purely on </w:delText>
         </w:r>
@@ -5058,22 +5396,22 @@
       <w:r>
         <w:t>finding good questions</w:t>
       </w:r>
-      <w:ins w:id="561" w:author="Jay Jacobs" w:date="2013-11-07T20:24:00Z">
+      <w:ins w:id="567" w:author="Jay Jacobs" w:date="2013-11-07T20:24:00Z">
         <w:r>
           <w:t xml:space="preserve"> </w:t>
         </w:r>
       </w:ins>
-      <w:ins w:id="562" w:author="Jay Jacobs" w:date="2013-11-07T20:26:00Z">
+      <w:ins w:id="568" w:author="Jay Jacobs" w:date="2013-11-07T20:26:00Z">
         <w:r>
           <w:t>that have</w:t>
         </w:r>
       </w:ins>
-      <w:ins w:id="563" w:author="Jay Jacobs" w:date="2013-11-07T20:25:00Z">
+      <w:ins w:id="569" w:author="Jay Jacobs" w:date="2013-11-07T20:25:00Z">
         <w:r>
           <w:t xml:space="preserve"> answers</w:t>
         </w:r>
       </w:ins>
-      <w:ins w:id="564" w:author="Jay Jacobs" w:date="2013-11-07T20:24:00Z">
+      <w:ins w:id="570" w:author="Jay Jacobs" w:date="2013-11-07T20:24:00Z">
         <w:r>
           <w:t xml:space="preserve"> in the data</w:t>
         </w:r>
@@ -5086,12 +5424,12 @@
       <w:pPr>
         <w:pStyle w:val="Para"/>
       </w:pPr>
-      <w:del w:id="565" w:author="Kezia Endsley" w:date="2013-11-01T08:23:00Z">
+      <w:del w:id="571" w:author="Kezia Endsley" w:date="2013-11-01T08:23:00Z">
         <w:r>
           <w:delText xml:space="preserve">We </w:delText>
         </w:r>
       </w:del>
-      <w:ins w:id="566" w:author="Kezia Endsley" w:date="2013-11-01T08:23:00Z">
+      <w:ins w:id="572" w:author="Kezia Endsley" w:date="2013-11-01T08:23:00Z">
         <w:r>
           <w:t xml:space="preserve">Chapter 1 </w:t>
         </w:r>
@@ -5099,27 +5437,27 @@
       <w:r>
         <w:t>discussed creating a good question</w:t>
       </w:r>
-      <w:del w:id="567" w:author="Kezia Endsley" w:date="2013-11-01T08:23:00Z">
+      <w:del w:id="573" w:author="Kezia Endsley" w:date="2013-11-01T08:23:00Z">
         <w:r>
           <w:delText xml:space="preserve"> in Chapter 1</w:delText>
         </w:r>
       </w:del>
-      <w:ins w:id="568" w:author="Kezia Endsley" w:date="2013-11-01T09:00:00Z">
+      <w:ins w:id="574" w:author="Kezia Endsley" w:date="2013-11-01T09:00:00Z">
         <w:r>
           <w:t xml:space="preserve">. Remember that </w:t>
         </w:r>
       </w:ins>
-      <w:del w:id="569" w:author="Kezia Endsley" w:date="2013-11-01T09:00:00Z">
+      <w:del w:id="575" w:author="Kezia Endsley" w:date="2013-11-01T09:00:00Z">
         <w:r>
           <w:delText xml:space="preserve">, but </w:delText>
         </w:r>
       </w:del>
-      <w:del w:id="570" w:author="Kezia Endsley" w:date="2013-11-01T08:23:00Z">
+      <w:del w:id="576" w:author="Kezia Endsley" w:date="2013-11-01T08:23:00Z">
         <w:r>
           <w:delText xml:space="preserve">we </w:delText>
         </w:r>
       </w:del>
-      <w:del w:id="571" w:author="Kezia Endsley" w:date="2013-11-01T09:00:00Z">
+      <w:del w:id="577" w:author="Kezia Endsley" w:date="2013-11-01T09:00:00Z">
         <w:r>
           <w:delText xml:space="preserve">want to reiterate that </w:delText>
         </w:r>
@@ -5127,12 +5465,12 @@
       <w:r>
         <w:t>a good question has two qualities</w:t>
       </w:r>
-      <w:ins w:id="572" w:author="Kezia Endsley" w:date="2013-11-01T08:23:00Z">
+      <w:ins w:id="578" w:author="Kezia Endsley" w:date="2013-11-01T08:23:00Z">
         <w:r>
           <w:sym w:font="Symbol" w:char="F0BE"/>
         </w:r>
       </w:ins>
-      <w:del w:id="573" w:author="Kezia Endsley" w:date="2013-11-01T08:23:00Z">
+      <w:del w:id="579" w:author="Kezia Endsley" w:date="2013-11-01T08:23:00Z">
         <w:r>
           <w:delText xml:space="preserve">: </w:delText>
         </w:r>
@@ -5143,12 +5481,12 @@
       <w:r>
         <w:t xml:space="preserve">. </w:t>
       </w:r>
-      <w:del w:id="574" w:author="Kezia Endsley" w:date="2013-11-01T08:23:00Z">
+      <w:del w:id="580" w:author="Kezia Endsley" w:date="2013-11-01T08:23:00Z">
         <w:r>
           <w:delText xml:space="preserve">While </w:delText>
         </w:r>
       </w:del>
-      <w:ins w:id="575" w:author="Kezia Endsley" w:date="2013-11-01T08:23:00Z">
+      <w:ins w:id="581" w:author="Kezia Endsley" w:date="2013-11-01T08:23:00Z">
         <w:r>
           <w:t xml:space="preserve">Although </w:t>
         </w:r>
@@ -5162,7 +5500,7 @@
       <w:r>
         <w:t>He focused on relationships with runs scored</w:t>
       </w:r>
-      <w:del w:id="576" w:author="Kent, Kevin - Indianapolis" w:date="2013-11-04T09:51:00Z">
+      <w:del w:id="582" w:author="Kent, Kevin - Indianapolis" w:date="2013-11-04T09:51:00Z">
         <w:r>
           <w:delText>,</w:delText>
         </w:r>
@@ -5179,12 +5517,12 @@
       <w:r>
         <w:t xml:space="preserve">. </w:t>
       </w:r>
-      <w:del w:id="577" w:author="Kezia Endsley" w:date="2013-11-01T08:24:00Z">
+      <w:del w:id="583" w:author="Kezia Endsley" w:date="2013-11-01T08:24:00Z">
         <w:r>
           <w:delText xml:space="preserve">While </w:delText>
         </w:r>
       </w:del>
-      <w:ins w:id="578" w:author="Kezia Endsley" w:date="2013-11-01T08:24:00Z">
+      <w:ins w:id="584" w:author="Kezia Endsley" w:date="2013-11-01T08:24:00Z">
         <w:r>
           <w:t xml:space="preserve">Although </w:t>
         </w:r>
@@ -5192,7 +5530,7 @@
       <w:r>
         <w:t>you can count blocked spam or create maps covered with botnet infections, if it’s not answering a practical question that someone wants answered</w:t>
       </w:r>
-      <w:ins w:id="579" w:author="Kezia Endsley" w:date="2013-11-01T09:01:00Z">
+      <w:ins w:id="585" w:author="Kezia Endsley" w:date="2013-11-01T09:01:00Z">
         <w:r>
           <w:t>,</w:t>
         </w:r>
@@ -5200,12 +5538,12 @@
       <w:r>
         <w:t xml:space="preserve"> it might </w:t>
       </w:r>
-      <w:del w:id="580" w:author="Kezia Endsley" w:date="2013-11-01T08:24:00Z">
+      <w:del w:id="586" w:author="Kezia Endsley" w:date="2013-11-01T08:24:00Z">
         <w:r>
           <w:delText>have been</w:delText>
         </w:r>
       </w:del>
-      <w:ins w:id="581" w:author="Kezia Endsley" w:date="2013-11-01T08:24:00Z">
+      <w:ins w:id="587" w:author="Kezia Endsley" w:date="2013-11-01T08:24:00Z">
         <w:r>
           <w:t>be</w:t>
         </w:r>
@@ -5236,7 +5574,7 @@
       <w:r>
         <w:t>If, for example, you identified that nothing would change if employees spent less than an hour a week on unfiltered spam, the question then becomes “do employee</w:t>
       </w:r>
-      <w:ins w:id="582" w:author="Kezia Endsley" w:date="2013-11-01T08:24:00Z">
+      <w:ins w:id="588" w:author="Kezia Endsley" w:date="2013-11-01T08:24:00Z">
         <w:r>
           <w:t>s</w:t>
         </w:r>
@@ -5244,7 +5582,7 @@
       <w:r>
         <w:t xml:space="preserve"> spend more than an hour a week dealing with spam?” </w:t>
       </w:r>
-      <w:del w:id="583" w:author="Kezia Endsley" w:date="2013-11-01T08:24:00Z">
+      <w:del w:id="589" w:author="Kezia Endsley" w:date="2013-11-01T08:24:00Z">
         <w:r>
           <w:delText xml:space="preserve"> </w:delText>
         </w:r>
@@ -5262,7 +5600,7 @@
         <w:lastRenderedPageBreak/>
         <w:t>calculating how much time, you just need to know if it’s over an hour a week</w:t>
       </w:r>
-      <w:del w:id="584" w:author="Kezia Endsley" w:date="2013-11-01T08:24:00Z">
+      <w:del w:id="590" w:author="Kezia Endsley" w:date="2013-11-01T08:24:00Z">
         <w:r>
           <w:delText xml:space="preserve"> or not</w:delText>
         </w:r>
@@ -5304,7 +5642,7 @@
       <w:r>
         <w:t>Which comes first?</w:t>
       </w:r>
-      <w:del w:id="585" w:author="Kezia Endsley" w:date="2013-11-01T08:25:00Z">
+      <w:del w:id="591" w:author="Kezia Endsley" w:date="2013-11-01T08:25:00Z">
         <w:r>
           <w:delText xml:space="preserve"> </w:delText>
         </w:r>
@@ -5312,12 +5650,12 @@
       <w:r>
         <w:t xml:space="preserve"> Just from being in your environment you should have some concept of available data</w:t>
       </w:r>
-      <w:ins w:id="586" w:author="Kezia Endsley" w:date="2013-11-01T08:25:00Z">
+      <w:ins w:id="592" w:author="Kezia Endsley" w:date="2013-11-01T08:25:00Z">
         <w:r>
           <w:sym w:font="Symbol" w:char="F0BE"/>
         </w:r>
       </w:ins>
-      <w:del w:id="587" w:author="Kezia Endsley" w:date="2013-11-01T08:25:00Z">
+      <w:del w:id="593" w:author="Kezia Endsley" w:date="2013-11-01T08:25:00Z">
         <w:r>
           <w:delText xml:space="preserve">: </w:delText>
         </w:r>
@@ -5325,7 +5663,7 @@
       <w:r>
         <w:t>proxy and firewall logs, server authentication logs</w:t>
       </w:r>
-      <w:ins w:id="588" w:author="Kezia Endsley" w:date="2013-11-01T08:25:00Z">
+      <w:ins w:id="594" w:author="Kezia Endsley" w:date="2013-11-01T08:25:00Z">
         <w:r>
           <w:t>,</w:t>
         </w:r>
@@ -5333,12 +5671,12 @@
       <w:r>
         <w:t xml:space="preserve"> and even data within the company ticketing system </w:t>
       </w:r>
-      <w:del w:id="589" w:author="Kezia Endsley" w:date="2013-11-01T08:25:00Z">
+      <w:del w:id="595" w:author="Kezia Endsley" w:date="2013-11-01T08:25:00Z">
         <w:r>
           <w:delText>would be</w:delText>
         </w:r>
       </w:del>
-      <w:ins w:id="590" w:author="Kezia Endsley" w:date="2013-11-01T08:25:00Z">
+      <w:ins w:id="596" w:author="Kezia Endsley" w:date="2013-11-01T08:25:00Z">
         <w:r>
           <w:t>are all</w:t>
         </w:r>
@@ -5346,7 +5684,7 @@
       <w:r>
         <w:t xml:space="preserve"> good candidates to start</w:t>
       </w:r>
-      <w:del w:id="591" w:author="Kezia Endsley" w:date="2013-11-01T08:25:00Z">
+      <w:del w:id="597" w:author="Kezia Endsley" w:date="2013-11-01T08:25:00Z">
         <w:r>
           <w:delText xml:space="preserve"> with</w:delText>
         </w:r>
@@ -5357,7 +5695,7 @@
       <w:r>
         <w:t xml:space="preserve">Start there and form a few practical questions that data can answer. As you get the data to answer your questions, you may need to refine your questions and then </w:t>
       </w:r>
-      <w:del w:id="592" w:author="Kezia Endsley" w:date="2013-11-01T08:25:00Z">
+      <w:del w:id="598" w:author="Kezia Endsley" w:date="2013-11-01T08:25:00Z">
         <w:r>
           <w:delText xml:space="preserve">you </w:delText>
         </w:r>
@@ -5382,12 +5720,12 @@
       <w:r>
         <w:t xml:space="preserve">Chances are very good you won’t be the custodian </w:t>
       </w:r>
-      <w:del w:id="593" w:author="Kezia Endsley" w:date="2013-11-01T08:25:00Z">
+      <w:del w:id="599" w:author="Kezia Endsley" w:date="2013-11-01T08:25:00Z">
         <w:r>
           <w:delText xml:space="preserve">for </w:delText>
         </w:r>
       </w:del>
-      <w:ins w:id="594" w:author="Kezia Endsley" w:date="2013-11-01T08:25:00Z">
+      <w:ins w:id="600" w:author="Kezia Endsley" w:date="2013-11-01T08:25:00Z">
         <w:r>
           <w:t xml:space="preserve">of </w:t>
         </w:r>
@@ -5398,12 +5736,12 @@
       <w:r>
         <w:t xml:space="preserve">. </w:t>
       </w:r>
-      <w:del w:id="595" w:author="Kezia Endsley" w:date="2013-11-01T09:03:00Z">
+      <w:del w:id="601" w:author="Kezia Endsley" w:date="2013-11-01T09:03:00Z">
         <w:r>
           <w:delText>And so t</w:delText>
         </w:r>
       </w:del>
-      <w:ins w:id="596" w:author="Kezia Endsley" w:date="2013-11-01T09:03:00Z">
+      <w:ins w:id="602" w:author="Kezia Endsley" w:date="2013-11-01T09:03:00Z">
         <w:r>
           <w:t>T</w:t>
         </w:r>
@@ -5411,12 +5749,12 @@
       <w:r>
         <w:t xml:space="preserve">his is </w:t>
       </w:r>
-      <w:del w:id="597" w:author="Kezia Endsley" w:date="2013-11-01T08:25:00Z">
+      <w:del w:id="603" w:author="Kezia Endsley" w:date="2013-11-01T08:25:00Z">
         <w:r>
           <w:delText>the part where we mention that</w:delText>
         </w:r>
       </w:del>
-      <w:ins w:id="598" w:author="Kezia Endsley" w:date="2013-11-01T08:25:00Z">
+      <w:ins w:id="604" w:author="Kezia Endsley" w:date="2013-11-01T08:25:00Z">
         <w:r>
           <w:t>why</w:t>
         </w:r>
@@ -5442,7 +5780,7 @@
       <w:r>
         <w:t>This will have very limited success as a grass</w:t>
       </w:r>
-      <w:del w:id="599" w:author="Kezia Endsley" w:date="2013-11-01T08:26:00Z">
+      <w:del w:id="605" w:author="Kezia Endsley" w:date="2013-11-01T08:26:00Z">
         <w:r>
           <w:delText>-</w:delText>
         </w:r>
@@ -5456,7 +5794,7 @@
       <w:r>
         <w:t xml:space="preserve">You </w:t>
       </w:r>
-      <w:del w:id="600" w:author="Kezia Endsley" w:date="2013-11-01T09:03:00Z">
+      <w:del w:id="606" w:author="Kezia Endsley" w:date="2013-11-01T09:03:00Z">
         <w:r>
           <w:delText xml:space="preserve">will </w:delText>
         </w:r>
@@ -5476,7 +5814,7 @@
       <w:r>
         <w:t>Keep your eye on the goal</w:t>
       </w:r>
-      <w:ins w:id="601" w:author="Kezia Endsley" w:date="2013-11-01T08:26:00Z">
+      <w:ins w:id="607" w:author="Kezia Endsley" w:date="2013-11-01T08:26:00Z">
         <w:r>
           <w:t>,</w:t>
         </w:r>
@@ -5484,12 +5822,12 @@
       <w:r>
         <w:t xml:space="preserve"> though</w:t>
       </w:r>
-      <w:ins w:id="602" w:author="Kezia Endsley" w:date="2013-11-01T08:26:00Z">
+      <w:ins w:id="608" w:author="Kezia Endsley" w:date="2013-11-01T08:26:00Z">
         <w:r>
           <w:t>;</w:t>
         </w:r>
       </w:ins>
-      <w:del w:id="603" w:author="Kezia Endsley" w:date="2013-11-01T08:26:00Z">
+      <w:del w:id="609" w:author="Kezia Endsley" w:date="2013-11-01T08:26:00Z">
         <w:r>
           <w:delText>,</w:delText>
         </w:r>
@@ -5502,8 +5840,13 @@
       <w:pPr>
         <w:pStyle w:val="FeatureType"/>
       </w:pPr>
-      <w:r>
-        <w:t>type="general"</w:t>
+      <w:proofErr w:type="gramStart"/>
+      <w:r>
+        <w:t>type</w:t>
+      </w:r>
+      <w:proofErr w:type="gramEnd"/>
+      <w:r>
+        <w:t>="general"</w:t>
       </w:r>
     </w:p>
     <w:p>
@@ -5530,12 +5873,12 @@
       <w:r>
         <w:t xml:space="preserve">There is a subtle </w:t>
       </w:r>
-      <w:del w:id="604" w:author="Kezia Endsley" w:date="2013-11-01T08:39:00Z">
+      <w:del w:id="610" w:author="Kezia Endsley" w:date="2013-11-01T08:39:00Z">
         <w:r>
           <w:delText xml:space="preserve">theme </w:delText>
         </w:r>
       </w:del>
-      <w:ins w:id="605" w:author="Kezia Endsley" w:date="2013-11-01T08:39:00Z">
+      <w:ins w:id="611" w:author="Kezia Endsley" w:date="2013-11-01T08:39:00Z">
         <w:r>
           <w:t xml:space="preserve">push </w:t>
         </w:r>
@@ -5543,17 +5886,17 @@
       <w:r>
         <w:t>across the information security industry that we should all be sharing data</w:t>
       </w:r>
-      <w:ins w:id="606" w:author="Kezia Endsley" w:date="2013-11-01T08:40:00Z">
+      <w:ins w:id="612" w:author="Kezia Endsley" w:date="2013-11-01T08:40:00Z">
         <w:r>
           <w:t xml:space="preserve">, which </w:t>
         </w:r>
       </w:ins>
-      <w:del w:id="607" w:author="Kezia Endsley" w:date="2013-11-01T08:40:00Z">
+      <w:del w:id="613" w:author="Kezia Endsley" w:date="2013-11-01T08:40:00Z">
         <w:r>
           <w:delText xml:space="preserve"> and we couldn’t agree more</w:delText>
         </w:r>
       </w:del>
-      <w:ins w:id="608" w:author="Kezia Endsley" w:date="2013-11-01T08:40:00Z">
+      <w:ins w:id="614" w:author="Kezia Endsley" w:date="2013-11-01T08:40:00Z">
         <w:r>
           <w:t>is a good thing</w:t>
         </w:r>
@@ -5564,7 +5907,7 @@
       <w:r>
         <w:t>The initial objection (and a big objection you may run into internally) is a lack of trust and/or a concern about the privacy and confidentiality of the data being shared</w:t>
       </w:r>
-      <w:ins w:id="609" w:author="Jay Jacobs" w:date="2013-11-07T20:33:00Z">
+      <w:ins w:id="615" w:author="Jay Jacobs" w:date="2013-11-07T20:33:00Z">
         <w:r>
           <w:t>, even internally within an organization</w:t>
         </w:r>
@@ -5575,7 +5918,7 @@
       <w:r>
         <w:t xml:space="preserve">This is a valid concern and it’s something that you </w:t>
       </w:r>
-      <w:del w:id="610" w:author="Kezia Endsley" w:date="2013-11-01T09:04:00Z">
+      <w:del w:id="616" w:author="Kezia Endsley" w:date="2013-11-01T09:04:00Z">
         <w:r>
           <w:delText xml:space="preserve">will </w:delText>
         </w:r>
@@ -5595,12 +5938,12 @@
       <w:r>
         <w:t xml:space="preserve">There is an eye-opening moment when the </w:t>
       </w:r>
-      <w:del w:id="611" w:author="Kezia Endsley" w:date="2013-11-01T08:40:00Z">
+      <w:del w:id="617" w:author="Kezia Endsley" w:date="2013-11-01T08:40:00Z">
         <w:r>
           <w:delText xml:space="preserve">person </w:delText>
         </w:r>
       </w:del>
-      <w:ins w:id="612" w:author="Kezia Endsley" w:date="2013-11-01T08:40:00Z">
+      <w:ins w:id="618" w:author="Kezia Endsley" w:date="2013-11-01T08:40:00Z">
         <w:r>
           <w:t xml:space="preserve">people </w:t>
         </w:r>
@@ -5608,7 +5951,7 @@
       <w:r>
         <w:t>sharing the information realize</w:t>
       </w:r>
-      <w:del w:id="613" w:author="Kezia Endsley" w:date="2013-11-01T09:04:00Z">
+      <w:del w:id="619" w:author="Kezia Endsley" w:date="2013-11-01T09:04:00Z">
         <w:r>
           <w:delText>s</w:delText>
         </w:r>
@@ -5628,7 +5971,7 @@
       <w:r>
         <w:t xml:space="preserve">Then there is a validation step to ensure they are </w:t>
       </w:r>
-      <w:del w:id="614" w:author="Kezia Endsley" w:date="2013-11-01T08:40:00Z">
+      <w:del w:id="620" w:author="Kezia Endsley" w:date="2013-11-01T08:40:00Z">
         <w:r>
           <w:delText xml:space="preserve">only </w:delText>
         </w:r>
@@ -5636,7 +5979,7 @@
       <w:r>
         <w:t xml:space="preserve">sharing </w:t>
       </w:r>
-      <w:ins w:id="615" w:author="Kezia Endsley" w:date="2013-11-01T08:40:00Z">
+      <w:ins w:id="621" w:author="Kezia Endsley" w:date="2013-11-01T08:40:00Z">
         <w:r>
           <w:t xml:space="preserve">only </w:t>
         </w:r>
@@ -5654,12 +5997,12 @@
         <w:lastRenderedPageBreak/>
         <w:t xml:space="preserve">email or even to set up </w:t>
       </w:r>
-      <w:ins w:id="616" w:author="Kezia Endsley" w:date="2013-11-01T08:41:00Z">
+      <w:ins w:id="622" w:author="Kezia Endsley" w:date="2013-11-01T08:41:00Z">
         <w:r>
           <w:t>for</w:t>
         </w:r>
       </w:ins>
-      <w:del w:id="617" w:author="Kezia Endsley" w:date="2013-11-01T08:41:00Z">
+      <w:del w:id="623" w:author="Kezia Endsley" w:date="2013-11-01T08:41:00Z">
         <w:r>
           <w:delText>a</w:delText>
         </w:r>
@@ -5667,7 +6010,7 @@
       <w:r>
         <w:t xml:space="preserve"> download</w:t>
       </w:r>
-      <w:ins w:id="618" w:author="Kezia Endsley" w:date="2013-11-01T08:41:00Z">
+      <w:ins w:id="624" w:author="Kezia Endsley" w:date="2013-11-01T08:41:00Z">
         <w:r>
           <w:t>ing</w:t>
         </w:r>
@@ -5678,12 +6021,12 @@
       <w:r>
         <w:t>The best course is to be open about th</w:t>
       </w:r>
-      <w:ins w:id="619" w:author="Kezia Endsley" w:date="2013-11-01T08:41:00Z">
+      <w:ins w:id="625" w:author="Kezia Endsley" w:date="2013-11-01T08:41:00Z">
         <w:r>
           <w:t xml:space="preserve">ese challenges </w:t>
         </w:r>
       </w:ins>
-      <w:del w:id="620" w:author="Kezia Endsley" w:date="2013-11-01T08:41:00Z">
+      <w:del w:id="626" w:author="Kezia Endsley" w:date="2013-11-01T08:41:00Z">
         <w:r>
           <w:delText xml:space="preserve">is </w:delText>
         </w:r>
@@ -5691,7 +6034,7 @@
       <w:r>
         <w:t xml:space="preserve">and communicate the reality </w:t>
       </w:r>
-      <w:del w:id="621" w:author="Kezia Endsley" w:date="2013-11-01T08:41:00Z">
+      <w:del w:id="627" w:author="Kezia Endsley" w:date="2013-11-01T08:41:00Z">
         <w:r>
           <w:delText xml:space="preserve">of this </w:delText>
         </w:r>
@@ -5705,7 +6048,7 @@
       <w:r>
         <w:t xml:space="preserve">The silver lining </w:t>
       </w:r>
-      <w:del w:id="622" w:author="Kezia Endsley" w:date="2013-11-01T08:41:00Z">
+      <w:del w:id="628" w:author="Kezia Endsley" w:date="2013-11-01T08:41:00Z">
         <w:r>
           <w:delText xml:space="preserve">to work </w:delText>
         </w:r>
@@ -5713,7 +6056,7 @@
       <w:r>
         <w:t>is that the amount of learning</w:t>
       </w:r>
-      <w:ins w:id="623" w:author="Kezia Endsley" w:date="2013-11-01T08:41:00Z">
+      <w:ins w:id="629" w:author="Kezia Endsley" w:date="2013-11-01T08:41:00Z">
         <w:r>
           <w:t xml:space="preserve"> you can do when you share data</w:t>
         </w:r>
@@ -5721,7 +6064,7 @@
       <w:r>
         <w:t xml:space="preserve"> </w:t>
       </w:r>
-      <w:del w:id="624" w:author="Kezia Endsley" w:date="2013-11-01T08:42:00Z">
+      <w:del w:id="630" w:author="Kezia Endsley" w:date="2013-11-01T08:42:00Z">
         <w:r>
           <w:delText xml:space="preserve">laying dormant in the data </w:delText>
         </w:r>
@@ -5729,12 +6072,12 @@
       <w:r>
         <w:t xml:space="preserve">often more than makes up for the effort </w:t>
       </w:r>
-      <w:del w:id="625" w:author="Kezia Endsley" w:date="2013-11-01T08:42:00Z">
+      <w:del w:id="631" w:author="Kezia Endsley" w:date="2013-11-01T08:42:00Z">
         <w:r>
           <w:delText>of information</w:delText>
         </w:r>
       </w:del>
-      <w:ins w:id="626" w:author="Kezia Endsley" w:date="2013-11-01T08:42:00Z">
+      <w:ins w:id="632" w:author="Kezia Endsley" w:date="2013-11-01T08:42:00Z">
         <w:r>
           <w:t>to share it</w:t>
         </w:r>
@@ -5758,12 +6101,12 @@
       <w:pPr>
         <w:pStyle w:val="Para"/>
       </w:pPr>
-      <w:ins w:id="627" w:author="Kezia Endsley" w:date="2013-11-01T08:42:00Z">
+      <w:ins w:id="633" w:author="Kezia Endsley" w:date="2013-11-01T08:42:00Z">
         <w:r>
           <w:t>When you’re b</w:t>
         </w:r>
       </w:ins>
-      <w:del w:id="628" w:author="Kezia Endsley" w:date="2013-11-01T08:42:00Z">
+      <w:del w:id="634" w:author="Kezia Endsley" w:date="2013-11-01T08:42:00Z">
         <w:r>
           <w:delText>B</w:delText>
         </w:r>
@@ -5771,7 +6114,7 @@
       <w:r>
         <w:t>uilding a data-driven security program</w:t>
       </w:r>
-      <w:ins w:id="629" w:author="Kezia Endsley" w:date="2013-11-01T08:42:00Z">
+      <w:ins w:id="635" w:author="Kezia Endsley" w:date="2013-11-01T08:42:00Z">
         <w:r>
           <w:t>, you</w:t>
         </w:r>
@@ -5779,12 +6122,12 @@
       <w:r>
         <w:t xml:space="preserve"> </w:t>
       </w:r>
-      <w:del w:id="630" w:author="Kezia Endsley" w:date="2013-11-01T09:05:00Z">
+      <w:del w:id="636" w:author="Kezia Endsley" w:date="2013-11-01T09:05:00Z">
         <w:r>
           <w:delText>may not</w:delText>
         </w:r>
       </w:del>
-      <w:ins w:id="631" w:author="Kezia Endsley" w:date="2013-11-01T09:05:00Z">
+      <w:ins w:id="637" w:author="Kezia Endsley" w:date="2013-11-01T09:05:00Z">
         <w:r>
           <w:t>won’t</w:t>
         </w:r>
@@ -5798,7 +6141,7 @@
       <w:r>
         <w:t>It</w:t>
       </w:r>
-      <w:ins w:id="632" w:author="Kezia Endsley" w:date="2013-11-01T08:42:00Z">
+      <w:ins w:id="638" w:author="Kezia Endsley" w:date="2013-11-01T08:42:00Z">
         <w:r>
           <w:t>’s</w:t>
         </w:r>
@@ -5806,7 +6149,7 @@
       <w:r>
         <w:t xml:space="preserve"> </w:t>
       </w:r>
-      <w:del w:id="633" w:author="Kezia Endsley" w:date="2013-11-01T08:42:00Z">
+      <w:del w:id="639" w:author="Kezia Endsley" w:date="2013-11-01T08:42:00Z">
         <w:r>
           <w:delText xml:space="preserve">will be </w:delText>
         </w:r>
@@ -5820,12 +6163,12 @@
       <w:r>
         <w:t xml:space="preserve">Iteration becomes the name of the game </w:t>
       </w:r>
-      <w:del w:id="634" w:author="Kezia Endsley" w:date="2013-11-01T08:43:00Z">
+      <w:del w:id="640" w:author="Kezia Endsley" w:date="2013-11-01T08:43:00Z">
         <w:r>
           <w:delText xml:space="preserve">where </w:delText>
         </w:r>
       </w:del>
-      <w:ins w:id="635" w:author="Kezia Endsley" w:date="2013-11-01T08:43:00Z">
+      <w:ins w:id="641" w:author="Kezia Endsley" w:date="2013-11-01T08:43:00Z">
         <w:r>
           <w:t xml:space="preserve">and </w:t>
         </w:r>
@@ -5833,7 +6176,7 @@
       <w:r>
         <w:t>setbacks and challenges become just a</w:t>
       </w:r>
-      <w:ins w:id="636" w:author="Kezia Endsley" w:date="2013-11-01T08:43:00Z">
+      <w:ins w:id="642" w:author="Kezia Endsley" w:date="2013-11-01T08:43:00Z">
         <w:r>
           <w:t>s</w:t>
         </w:r>
@@ -5847,12 +6190,12 @@
       <w:r>
         <w:t>But do not get discouraged</w:t>
       </w:r>
-      <w:ins w:id="637" w:author="Kezia Endsley" w:date="2013-11-01T08:43:00Z">
+      <w:ins w:id="643" w:author="Kezia Endsley" w:date="2013-11-01T08:43:00Z">
         <w:r>
           <w:t>;</w:t>
         </w:r>
       </w:ins>
-      <w:del w:id="638" w:author="Kezia Endsley" w:date="2013-11-01T08:43:00Z">
+      <w:del w:id="644" w:author="Kezia Endsley" w:date="2013-11-01T08:43:00Z">
         <w:r>
           <w:delText>,</w:delText>
         </w:r>
@@ -5860,12 +6203,12 @@
       <w:r>
         <w:t xml:space="preserve"> the setbacks will occur less and less frequently </w:t>
       </w:r>
-      <w:del w:id="639" w:author="Kezia Endsley" w:date="2013-11-01T08:43:00Z">
+      <w:del w:id="645" w:author="Kezia Endsley" w:date="2013-11-01T08:43:00Z">
         <w:r>
           <w:delText xml:space="preserve">as </w:delText>
         </w:r>
       </w:del>
-      <w:ins w:id="640" w:author="Kezia Endsley" w:date="2013-11-01T08:43:00Z">
+      <w:ins w:id="646" w:author="Kezia Endsley" w:date="2013-11-01T08:43:00Z">
         <w:r>
           <w:t xml:space="preserve">and </w:t>
         </w:r>
@@ -5873,7 +6216,7 @@
       <w:r>
         <w:t xml:space="preserve">each one is </w:t>
       </w:r>
-      <w:del w:id="641" w:author="Kezia Endsley" w:date="2013-11-01T08:43:00Z">
+      <w:del w:id="647" w:author="Kezia Endsley" w:date="2013-11-01T08:43:00Z">
         <w:r>
           <w:delText xml:space="preserve">also </w:delText>
         </w:r>
@@ -5895,7 +6238,7 @@
       <w:r>
         <w:t>It won’t take long before you pull a data extract and realize a date variable was corrupted, a field was clipped</w:t>
       </w:r>
-      <w:ins w:id="642" w:author="Kezia Endsley" w:date="2013-11-01T08:43:00Z">
+      <w:ins w:id="648" w:author="Kezia Endsley" w:date="2013-11-01T08:43:00Z">
         <w:r>
           <w:t>,</w:t>
         </w:r>
@@ -5903,7 +6246,7 @@
       <w:r>
         <w:t xml:space="preserve"> or some other act of nature </w:t>
       </w:r>
-      <w:del w:id="643" w:author="Kezia Endsley" w:date="2013-11-01T08:43:00Z">
+      <w:del w:id="649" w:author="Kezia Endsley" w:date="2013-11-01T08:43:00Z">
         <w:r>
           <w:delText xml:space="preserve">that </w:delText>
         </w:r>
@@ -5911,7 +6254,7 @@
       <w:r>
         <w:t xml:space="preserve">requires </w:t>
       </w:r>
-      <w:ins w:id="644" w:author="Kezia Endsley" w:date="2013-11-01T08:43:00Z">
+      <w:ins w:id="650" w:author="Kezia Endsley" w:date="2013-11-01T08:43:00Z">
         <w:r>
           <w:t xml:space="preserve">that </w:t>
         </w:r>
@@ -5923,9 +6266,17 @@
         <w:t xml:space="preserve">. </w:t>
       </w:r>
       <w:r>
-        <w:t>So not only will the extract, transformation</w:t>
-      </w:r>
-      <w:ins w:id="645" w:author="Kezia Endsley" w:date="2013-11-01T08:43:00Z">
+        <w:t>So not only will the extract</w:t>
+      </w:r>
+      <w:ins w:id="651" w:author="Jay Jacobs" w:date="2013-11-09T13:55:00Z">
+        <w:r>
+          <w:t>ion</w:t>
+        </w:r>
+      </w:ins>
+      <w:r>
+        <w:t>, transformation</w:t>
+      </w:r>
+      <w:ins w:id="652" w:author="Kezia Endsley" w:date="2013-11-01T08:43:00Z">
         <w:r>
           <w:t>,</w:t>
         </w:r>
@@ -5939,7 +6290,7 @@
       <w:r>
         <w:t>You’ll want to realize</w:t>
       </w:r>
-      <w:ins w:id="646" w:author="Kezia Endsley" w:date="2013-11-01T08:44:00Z">
+      <w:ins w:id="653" w:author="Kezia Endsley" w:date="2013-11-01T08:44:00Z">
         <w:r>
           <w:t xml:space="preserve"> that</w:t>
         </w:r>
@@ -5952,7 +6303,7 @@
       <w:pPr>
         <w:pStyle w:val="Para"/>
         <w:rPr>
-          <w:ins w:id="647" w:author="Bob Rudis" w:date="2013-11-08T06:37:00Z"/>
+          <w:ins w:id="654" w:author="Bob Rudis" w:date="2013-11-08T06:37:00Z"/>
         </w:rPr>
       </w:pPr>
       <w:r>
@@ -5964,7 +6315,7 @@
       <w:r>
         <w:t>There is very little room for estimations and guesswork</w:t>
       </w:r>
-      <w:ins w:id="648" w:author="Kezia Endsley" w:date="2013-11-01T08:44:00Z">
+      <w:ins w:id="655" w:author="Kezia Endsley" w:date="2013-11-01T08:44:00Z">
         <w:r>
           <w:t>.</w:t>
         </w:r>
@@ -5972,12 +6323,12 @@
       <w:r>
         <w:t xml:space="preserve"> </w:t>
       </w:r>
-      <w:del w:id="649" w:author="Kezia Endsley" w:date="2013-11-01T08:44:00Z">
+      <w:del w:id="656" w:author="Kezia Endsley" w:date="2013-11-01T08:44:00Z">
         <w:r>
           <w:delText>and i</w:delText>
         </w:r>
       </w:del>
-      <w:ins w:id="650" w:author="Kezia Endsley" w:date="2013-11-01T08:44:00Z">
+      <w:ins w:id="657" w:author="Kezia Endsley" w:date="2013-11-01T08:44:00Z">
         <w:r>
           <w:t>I</w:t>
         </w:r>
@@ -5997,7 +6348,7 @@
       <w:r>
         <w:t>Assumptions should be replaced by questions and data analysis</w:t>
       </w:r>
-      <w:ins w:id="651" w:author="Kezia Endsley" w:date="2013-11-01T08:44:00Z">
+      <w:ins w:id="658" w:author="Kezia Endsley" w:date="2013-11-01T08:44:00Z">
         <w:r>
           <w:t>.</w:t>
         </w:r>
@@ -6005,12 +6356,12 @@
       <w:r>
         <w:t xml:space="preserve"> </w:t>
       </w:r>
-      <w:del w:id="652" w:author="Kezia Endsley" w:date="2013-11-01T08:44:00Z">
+      <w:del w:id="659" w:author="Kezia Endsley" w:date="2013-11-01T08:44:00Z">
         <w:r>
           <w:delText>and w</w:delText>
         </w:r>
       </w:del>
-      <w:ins w:id="653" w:author="Kezia Endsley" w:date="2013-11-01T08:44:00Z">
+      <w:ins w:id="660" w:author="Kezia Endsley" w:date="2013-11-01T08:44:00Z">
         <w:r>
           <w:t>W</w:t>
         </w:r>
@@ -6018,7 +6369,7 @@
       <w:r>
         <w:t>hen things start to come together, you’ll be impress</w:t>
       </w:r>
-      <w:ins w:id="654" w:author="Kezia Endsley" w:date="2013-11-01T08:44:00Z">
+      <w:ins w:id="661" w:author="Kezia Endsley" w:date="2013-11-01T08:44:00Z">
         <w:r>
           <w:t>ed</w:t>
         </w:r>
@@ -6026,12 +6377,12 @@
       <w:r>
         <w:t xml:space="preserve"> </w:t>
       </w:r>
-      <w:del w:id="655" w:author="Kezia Endsley" w:date="2013-11-01T08:44:00Z">
+      <w:del w:id="662" w:author="Kezia Endsley" w:date="2013-11-01T08:44:00Z">
         <w:r>
           <w:delText>how well they come together and</w:delText>
         </w:r>
       </w:del>
-      <w:ins w:id="656" w:author="Kezia Endsley" w:date="2013-11-01T08:44:00Z">
+      <w:ins w:id="663" w:author="Kezia Endsley" w:date="2013-11-01T08:44:00Z">
         <w:r>
           <w:t>about</w:t>
         </w:r>
@@ -6039,12 +6390,12 @@
       <w:r>
         <w:t xml:space="preserve"> the types of questions you </w:t>
       </w:r>
-      <w:del w:id="657" w:author="Kezia Endsley" w:date="2013-11-01T08:44:00Z">
+      <w:del w:id="664" w:author="Kezia Endsley" w:date="2013-11-01T08:44:00Z">
         <w:r>
           <w:delText xml:space="preserve">will </w:delText>
         </w:r>
       </w:del>
-      <w:ins w:id="658" w:author="Kezia Endsley" w:date="2013-11-01T08:44:00Z">
+      <w:ins w:id="665" w:author="Kezia Endsley" w:date="2013-11-01T08:44:00Z">
         <w:r>
           <w:t xml:space="preserve">can </w:t>
         </w:r>
@@ -6057,12 +6408,17 @@
       <w:pPr>
         <w:pStyle w:val="FeatureType"/>
         <w:rPr>
-          <w:ins w:id="659" w:author="Bob Rudis" w:date="2013-11-08T06:37:00Z"/>
+          <w:ins w:id="666" w:author="Bob Rudis" w:date="2013-11-08T06:37:00Z"/>
         </w:rPr>
       </w:pPr>
-      <w:ins w:id="660" w:author="Bob Rudis" w:date="2013-11-08T06:37:00Z">
-        <w:r>
-          <w:t>type="general"</w:t>
+      <w:proofErr w:type="gramStart"/>
+      <w:ins w:id="667" w:author="Bob Rudis" w:date="2013-11-08T06:37:00Z">
+        <w:r>
+          <w:t>type</w:t>
+        </w:r>
+        <w:proofErr w:type="gramEnd"/>
+        <w:r>
+          <w:t>="general"</w:t>
         </w:r>
       </w:ins>
     </w:p>
@@ -6070,10 +6426,10 @@
       <w:pPr>
         <w:pStyle w:val="FeatureTitle"/>
         <w:rPr>
-          <w:ins w:id="661" w:author="Bob Rudis" w:date="2013-11-08T06:37:00Z"/>
+          <w:ins w:id="668" w:author="Bob Rudis" w:date="2013-11-08T06:37:00Z"/>
         </w:rPr>
       </w:pPr>
-      <w:ins w:id="662" w:author="Bob Rudis" w:date="2013-11-08T06:37:00Z">
+      <w:ins w:id="669" w:author="Bob Rudis" w:date="2013-11-08T06:37:00Z">
         <w:r>
           <w:t>Building A Real Life Security Data Science Team</w:t>
         </w:r>
@@ -6083,12 +6439,12 @@
       <w:pPr>
         <w:pStyle w:val="FeaturePara"/>
         <w:rPr>
-          <w:ins w:id="663" w:author="Bob Rudis" w:date="2013-11-08T06:37:00Z"/>
-          <w:del w:id="664" w:author="Jay Jacobs" w:date="2013-11-09T13:34:00Z"/>
+          <w:ins w:id="670" w:author="Bob Rudis" w:date="2013-11-08T06:37:00Z"/>
+          <w:del w:id="671" w:author="Jay Jacobs" w:date="2013-11-09T13:34:00Z"/>
         </w:rPr>
       </w:pPr>
-      <w:ins w:id="665" w:author="Bob Rudis" w:date="2013-11-08T06:37:00Z">
-        <w:del w:id="666" w:author="Jay Jacobs" w:date="2013-11-09T13:34:00Z">
+      <w:ins w:id="672" w:author="Bob Rudis" w:date="2013-11-08T06:37:00Z">
+        <w:del w:id="673" w:author="Jay Jacobs" w:date="2013-11-09T13:34:00Z">
           <w:r>
             <w:delText>There is an allure surrounding data science. Those who wield its magical mathematical and technological incantations are treated with a reverence akin to the gurus of early days of UNIX. Yet, this mystique quickly wears off when you move from thinking about building a data science team to actually acting on that impulse.</w:delText>
           </w:r>
@@ -6099,12 +6455,36 @@
       <w:pPr>
         <w:pStyle w:val="FeaturePara"/>
         <w:rPr>
-          <w:ins w:id="667" w:author="Bob Rudis" w:date="2013-11-08T06:37:00Z"/>
+          <w:ins w:id="674" w:author="Bob Rudis" w:date="2013-11-08T06:37:00Z"/>
         </w:rPr>
       </w:pPr>
-      <w:ins w:id="668" w:author="Bob Rudis" w:date="2013-11-08T06:37:00Z">
-        <w:r>
-          <w:t xml:space="preserve">When Bob had his internal team start their move into security data science it was difficult to resist the urge to spin up a giant, shiny Hadoop cluster and start importing every log from every system into a massive data store. In truth, his team did start down the Hadoop path and found it fraught with peril (and screenfulls warning messages). </w:t>
+      <w:ins w:id="675" w:author="Bob Rudis" w:date="2013-11-08T06:37:00Z">
+        <w:r>
+          <w:t xml:space="preserve">When Bob had his internal team start their move into security data science it was difficult to resist the urge to spin up a giant, shiny </w:t>
+        </w:r>
+        <w:proofErr w:type="spellStart"/>
+        <w:r>
+          <w:t>Hadoop</w:t>
+        </w:r>
+        <w:proofErr w:type="spellEnd"/>
+        <w:r>
+          <w:t xml:space="preserve"> cluster and start importing every log from every system into a massive data store. In truth, his team did start down the </w:t>
+        </w:r>
+        <w:proofErr w:type="spellStart"/>
+        <w:r>
+          <w:t>Hadoop</w:t>
+        </w:r>
+        <w:proofErr w:type="spellEnd"/>
+        <w:r>
+          <w:t xml:space="preserve"> path and found it fraught with peril (and </w:t>
+        </w:r>
+        <w:proofErr w:type="spellStart"/>
+        <w:r>
+          <w:t>screenfulls</w:t>
+        </w:r>
+        <w:proofErr w:type="spellEnd"/>
+        <w:r>
+          <w:t xml:space="preserve"> warning messages). </w:t>
         </w:r>
       </w:ins>
     </w:p>
@@ -6112,38 +6492,35 @@
       <w:pPr>
         <w:pStyle w:val="FeaturePara"/>
         <w:rPr>
-          <w:ins w:id="669" w:author="Bob Rudis" w:date="2013-11-08T06:37:00Z"/>
+          <w:ins w:id="676" w:author="Bob Rudis" w:date="2013-11-08T06:37:00Z"/>
         </w:rPr>
       </w:pPr>
-      <w:ins w:id="670" w:author="Bob Rudis" w:date="2013-11-08T06:37:00Z">
-        <w:r>
+      <w:ins w:id="677" w:author="Bob Rudis" w:date="2013-11-08T06:37:00Z">
+        <w:r>
+          <w:lastRenderedPageBreak/>
           <w:t>Rather than focus on the technology, they stopped and focused on defining what single question</w:t>
         </w:r>
-        <w:del w:id="671" w:author="Jay Jacobs" w:date="2013-11-09T13:35:00Z">
+        <w:del w:id="678" w:author="Jay Jacobs" w:date="2013-11-09T13:35:00Z">
           <w:r>
             <w:delText xml:space="preserve"> (to improve security capability)</w:delText>
           </w:r>
         </w:del>
         <w:r>
-          <w:t xml:space="preserve"> they would </w:t>
-        </w:r>
-        <w:r>
-          <w:lastRenderedPageBreak/>
-          <w:t>like answered if they had the data. Not five. Not three. One. That single question</w:t>
+          <w:t xml:space="preserve"> they would like answered if they had the data. Not five. Not three. One. That single question</w:t>
         </w:r>
       </w:ins>
-      <w:ins w:id="672" w:author="Jay Jacobs" w:date="2013-11-09T13:36:00Z">
+      <w:ins w:id="679" w:author="Jay Jacobs" w:date="2013-11-09T13:36:00Z">
         <w:r>
           <w:t xml:space="preserve"> was “Have we seen this IP before?” Which set them up for a clear goal: Given an IP address (or IP/Port combination), search</w:t>
         </w:r>
       </w:ins>
-      <w:ins w:id="673" w:author="Jay Jacobs" w:date="2013-11-09T13:37:00Z">
+      <w:ins w:id="680" w:author="Jay Jacobs" w:date="2013-11-09T13:37:00Z">
         <w:r>
           <w:t xml:space="preserve"> </w:t>
         </w:r>
       </w:ins>
-      <w:ins w:id="674" w:author="Bob Rudis" w:date="2013-11-08T06:37:00Z">
-        <w:del w:id="675" w:author="Jay Jacobs" w:date="2013-11-09T13:37:00Z">
+      <w:ins w:id="681" w:author="Bob Rudis" w:date="2013-11-08T06:37:00Z">
+        <w:del w:id="682" w:author="Jay Jacobs" w:date="2013-11-09T13:37:00Z">
           <w:r>
             <w:delText xml:space="preserve"> ended up being a statement: “We want to be able to search for an indicator of compromise (in this case, an IP address or IP/port combination) </w:delText>
           </w:r>
@@ -6160,7 +6537,7 @@
         <w:r>
           <w:t xml:space="preserve"> our perimeter devices in less than five minutes.</w:t>
         </w:r>
-        <w:del w:id="676" w:author="Jay Jacobs" w:date="2013-11-09T13:37:00Z">
+        <w:del w:id="683" w:author="Jay Jacobs" w:date="2013-11-09T13:37:00Z">
           <w:r>
             <w:delText>”</w:delText>
           </w:r>
@@ -6174,14 +6551,46 @@
       <w:pPr>
         <w:pStyle w:val="FeaturePara"/>
         <w:rPr>
-          <w:ins w:id="677" w:author="Bob Rudis" w:date="2013-11-08T06:37:00Z"/>
+          <w:ins w:id="684" w:author="Bob Rudis" w:date="2013-11-08T06:37:00Z"/>
         </w:rPr>
       </w:pPr>
-      <w:ins w:id="678" w:author="Bob Rudis" w:date="2013-11-08T06:37:00Z">
-        <w:r>
-          <w:t xml:space="preserve">His team focused on using a traditional SQL (MariaDB), NoSQL (MongoDB &amp; Redis), R, Python and JavaScript. </w:t>
-        </w:r>
-        <w:del w:id="679" w:author="Jay Jacobs" w:date="2013-11-09T13:38:00Z">
+      <w:ins w:id="685" w:author="Bob Rudis" w:date="2013-11-08T06:37:00Z">
+        <w:r>
+          <w:t>His team focused on using a traditional SQL (</w:t>
+        </w:r>
+        <w:proofErr w:type="spellStart"/>
+        <w:r>
+          <w:t>MariaDB</w:t>
+        </w:r>
+        <w:proofErr w:type="spellEnd"/>
+        <w:r>
+          <w:t xml:space="preserve">), </w:t>
+        </w:r>
+        <w:proofErr w:type="spellStart"/>
+        <w:r>
+          <w:t>NoSQL</w:t>
+        </w:r>
+        <w:proofErr w:type="spellEnd"/>
+        <w:r>
+          <w:t xml:space="preserve"> (</w:t>
+        </w:r>
+        <w:proofErr w:type="spellStart"/>
+        <w:r>
+          <w:t>MongoDB</w:t>
+        </w:r>
+        <w:proofErr w:type="spellEnd"/>
+        <w:r>
+          <w:t xml:space="preserve"> &amp; </w:t>
+        </w:r>
+        <w:proofErr w:type="spellStart"/>
+        <w:r>
+          <w:t>Redis</w:t>
+        </w:r>
+        <w:proofErr w:type="spellEnd"/>
+        <w:r>
+          <w:t xml:space="preserve">), R, Python and JavaScript. </w:t>
+        </w:r>
+        <w:del w:id="686" w:author="Jay Jacobs" w:date="2013-11-09T13:38:00Z">
           <w:r>
             <w:delText xml:space="preserve">Bob had one of his staff attain the University of Washington’s Data Science certificate to ensure there was a healthy mix of formal analytical knowledge and domain expertise on the team. </w:delText>
           </w:r>
@@ -6189,29 +6598,29 @@
         <w:r>
           <w:t xml:space="preserve">For six long months, they iterated </w:t>
         </w:r>
-        <w:del w:id="680" w:author="Jay Jacobs" w:date="2013-11-09T13:39:00Z">
+        <w:del w:id="687" w:author="Jay Jacobs" w:date="2013-11-09T13:39:00Z">
           <w:r>
             <w:delText>from</w:delText>
           </w:r>
         </w:del>
       </w:ins>
-      <w:ins w:id="681" w:author="Jay Jacobs" w:date="2013-11-09T13:39:00Z">
+      <w:ins w:id="688" w:author="Jay Jacobs" w:date="2013-11-09T13:39:00Z">
         <w:r>
           <w:t xml:space="preserve">through tasks adjusting as they learned, </w:t>
         </w:r>
       </w:ins>
-      <w:ins w:id="682" w:author="Bob Rudis" w:date="2013-11-08T06:37:00Z">
-        <w:del w:id="683" w:author="Jay Jacobs" w:date="2013-11-09T13:39:00Z">
+      <w:ins w:id="689" w:author="Bob Rudis" w:date="2013-11-08T06:37:00Z">
+        <w:del w:id="690" w:author="Jay Jacobs" w:date="2013-11-09T13:39:00Z">
           <w:r>
             <w:delText xml:space="preserve"> </w:delText>
           </w:r>
         </w:del>
-        <w:del w:id="684" w:author="Jay Jacobs" w:date="2013-11-09T13:38:00Z">
+        <w:del w:id="691" w:author="Jay Jacobs" w:date="2013-11-09T13:38:00Z">
           <w:r>
             <w:delText>failure to failure</w:delText>
           </w:r>
         </w:del>
-        <w:del w:id="685" w:author="Jay Jacobs" w:date="2013-11-09T13:39:00Z">
+        <w:del w:id="692" w:author="Jay Jacobs" w:date="2013-11-09T13:39:00Z">
           <w:r>
             <w:delText xml:space="preserve">, </w:delText>
           </w:r>
@@ -6234,29 +6643,29 @@
       <w:pPr>
         <w:pStyle w:val="FeaturePara"/>
         <w:rPr>
-          <w:ins w:id="686" w:author="Bob Rudis" w:date="2013-11-08T06:37:00Z"/>
+          <w:ins w:id="693" w:author="Bob Rudis" w:date="2013-11-08T06:37:00Z"/>
         </w:rPr>
       </w:pPr>
-      <w:ins w:id="687" w:author="Bob Rudis" w:date="2013-11-08T06:37:00Z">
+      <w:ins w:id="694" w:author="Bob Rudis" w:date="2013-11-08T06:37:00Z">
         <w:r>
           <w:t xml:space="preserve">Three core principles focused the team. First, </w:t>
         </w:r>
-        <w:del w:id="688" w:author="Jay Jacobs" w:date="2013-11-09T13:40:00Z">
+        <w:del w:id="695" w:author="Jay Jacobs" w:date="2013-11-09T13:40:00Z">
           <w:r>
             <w:delText>master the</w:delText>
           </w:r>
         </w:del>
       </w:ins>
-      <w:ins w:id="689" w:author="Jay Jacobs" w:date="2013-11-09T13:40:00Z">
+      <w:ins w:id="696" w:author="Jay Jacobs" w:date="2013-11-09T13:40:00Z">
         <w:r>
           <w:t>explore the</w:t>
         </w:r>
       </w:ins>
-      <w:ins w:id="690" w:author="Bob Rudis" w:date="2013-11-08T06:37:00Z">
+      <w:ins w:id="697" w:author="Bob Rudis" w:date="2013-11-08T06:37:00Z">
         <w:r>
           <w:t xml:space="preserve"> open source versions of tools before engaging vendors. If you don’t know how the sausage is being made, you really have no idea what’s being done and this is vital when working with real data. Second, follow the mantra of “no single tool; no single database; and, no single approach to solving a problem”. Do not put blinders on because you are either comfortable with certain technologies or have an affinity for a certain tool. Third, failure is expected, but you must learn from each journey down the wrong path</w:t>
         </w:r>
-        <w:del w:id="691" w:author="Jay Jacobs" w:date="2013-11-09T13:41:00Z">
+        <w:del w:id="698" w:author="Jay Jacobs" w:date="2013-11-09T13:41:00Z">
           <w:r>
             <w:delText>, much like a mortar team must adjust angle and deflection after each errant shot</w:delText>
           </w:r>
@@ -6265,38 +6674,46 @@
           <w:t>.</w:t>
         </w:r>
       </w:ins>
-      <w:ins w:id="692" w:author="Jay Jacobs" w:date="2013-11-09T13:41:00Z">
-        <w:r>
-          <w:t xml:space="preserve">  Continuous adaptation and adjustment is the name of tha game. </w:t>
+      <w:ins w:id="699" w:author="Jay Jacobs" w:date="2013-11-09T13:41:00Z">
+        <w:r>
+          <w:t xml:space="preserve">  Continuous adaptation and adjustment is the name of </w:t>
+        </w:r>
+        <w:proofErr w:type="spellStart"/>
+        <w:r>
+          <w:t>tha</w:t>
+        </w:r>
+        <w:proofErr w:type="spellEnd"/>
+        <w:r>
+          <w:t xml:space="preserve"> game. </w:t>
         </w:r>
       </w:ins>
     </w:p>
     <w:p>
       <w:pPr>
         <w:pStyle w:val="FeaturePara"/>
-        <w:pPrChange w:id="693" w:author="Bob Rudis" w:date="2013-11-08T06:37:00Z">
+        <w:pPrChange w:id="700" w:author="Bob Rudis" w:date="2013-11-08T06:37:00Z">
           <w:pPr>
             <w:pStyle w:val="Para"/>
           </w:pPr>
         </w:pPrChange>
       </w:pPr>
-      <w:ins w:id="694" w:author="Bob Rudis" w:date="2013-11-08T06:37:00Z">
+      <w:ins w:id="701" w:author="Bob Rudis" w:date="2013-11-08T06:37:00Z">
         <w:r>
           <w:t xml:space="preserve">Ultimately, Bob’s team met the five-minute challenge and </w:t>
         </w:r>
-        <w:del w:id="695" w:author="Jay Jacobs" w:date="2013-11-09T13:42:00Z">
+        <w:del w:id="702" w:author="Jay Jacobs" w:date="2013-11-09T13:42:00Z">
           <w:r>
             <w:delText>has</w:delText>
           </w:r>
         </w:del>
       </w:ins>
-      <w:ins w:id="696" w:author="Jay Jacobs" w:date="2013-11-09T13:42:00Z">
+      <w:ins w:id="703" w:author="Jay Jacobs" w:date="2013-11-09T13:42:00Z">
         <w:r>
           <w:t>is moving</w:t>
         </w:r>
       </w:ins>
-      <w:ins w:id="697" w:author="Bob Rudis" w:date="2013-11-08T06:37:00Z">
-        <w:del w:id="698" w:author="Jay Jacobs" w:date="2013-11-09T13:42:00Z">
+      <w:ins w:id="704" w:author="Bob Rudis" w:date="2013-11-08T06:37:00Z">
+        <w:del w:id="705" w:author="Jay Jacobs" w:date="2013-11-09T13:42:00Z">
           <w:r>
             <w:delText xml:space="preserve"> moved</w:delText>
           </w:r>
@@ -6305,13 +6722,13 @@
           <w:t xml:space="preserve"> on to other questions. Your team—and</w:t>
         </w:r>
       </w:ins>
-      <w:ins w:id="699" w:author="Jay Jacobs" w:date="2013-11-09T13:42:00Z">
+      <w:ins w:id="706" w:author="Jay Jacobs" w:date="2013-11-09T13:42:00Z">
         <w:r>
           <w:t xml:space="preserve"> </w:t>
         </w:r>
       </w:ins>
-      <w:ins w:id="700" w:author="Bob Rudis" w:date="2013-11-08T06:37:00Z">
-        <w:del w:id="701" w:author="Jay Jacobs" w:date="2013-11-09T13:42:00Z">
+      <w:ins w:id="707" w:author="Bob Rudis" w:date="2013-11-08T06:37:00Z">
+        <w:del w:id="708" w:author="Jay Jacobs" w:date="2013-11-09T13:42:00Z">
           <w:r>
             <w:delText xml:space="preserve">, just like firing a mortar, </w:delText>
           </w:r>
@@ -6319,51 +6736,13 @@
         <w:r>
           <w:t>it is a team effort—will also be successful if start with a question, be iterative and methodical in your approaches and never stop learning, both from your mistakes and the successes</w:t>
         </w:r>
-        <w:del w:id="702" w:author="Jay Jacobs" w:date="2013-11-09T13:42:00Z">
+        <w:del w:id="709" w:author="Jay Jacobs" w:date="2013-11-09T13:42:00Z">
           <w:r>
             <w:delText xml:space="preserve"> of others</w:delText>
           </w:r>
         </w:del>
         <w:r>
           <w:t>.</w:t>
-        </w:r>
-      </w:ins>
-    </w:p>
-    <w:p>
-      <w:pPr>
-        <w:pStyle w:val="QueryPara"/>
-        <w:rPr>
-          <w:ins w:id="703" w:author="Bob Rudis" w:date="2013-11-08T06:37:00Z"/>
-        </w:rPr>
-        <w:pPrChange w:id="704" w:author="Kent, Kevin - Indianapolis" w:date="2013-11-04T10:04:00Z">
-          <w:pPr>
-            <w:pStyle w:val="H2"/>
-          </w:pPr>
-        </w:pPrChange>
-      </w:pPr>
-      <w:ins w:id="705" w:author="Kent, Kevin - Indianapolis" w:date="2013-11-04T10:04:00Z">
-        <w:r>
-          <w:t xml:space="preserve">[AU: Another illustration would be a good addition to this chapter. Do you have a visualization of the iterative process you are talking about here that you could share? One that might show readers what this process </w:t>
-        </w:r>
-      </w:ins>
-      <w:ins w:id="706" w:author="Kent, Kevin - Indianapolis" w:date="2013-11-04T10:05:00Z">
-        <w:r>
-          <w:t>is</w:t>
-        </w:r>
-      </w:ins>
-      <w:ins w:id="707" w:author="Kent, Kevin - Indianapolis" w:date="2013-11-04T10:04:00Z">
-        <w:r>
-          <w:t xml:space="preserve"> like? </w:t>
-        </w:r>
-      </w:ins>
-      <w:ins w:id="708" w:author="Kent, Kevin - Indianapolis" w:date="2013-11-04T10:05:00Z">
-        <w:r>
-          <w:t>Thanks, Kevin (PjE)</w:t>
-        </w:r>
-      </w:ins>
-      <w:ins w:id="709" w:author="Kent, Kevin - Indianapolis" w:date="2013-11-04T10:04:00Z">
-        <w:r>
-          <w:t>]</w:t>
         </w:r>
       </w:ins>
     </w:p>
@@ -6379,20 +6758,66 @@
           </w:pPr>
         </w:pPrChange>
       </w:pPr>
+      <w:ins w:id="712" w:author="Kent, Kevin - Indianapolis" w:date="2013-11-04T10:04:00Z">
+        <w:r>
+          <w:t xml:space="preserve">[AU: Another illustration would be a good addition to this chapter. Do you have a visualization of the iterative process you are talking about here that you could share? One that might show readers what this process </w:t>
+        </w:r>
+      </w:ins>
+      <w:ins w:id="713" w:author="Kent, Kevin - Indianapolis" w:date="2013-11-04T10:05:00Z">
+        <w:r>
+          <w:t>is</w:t>
+        </w:r>
+      </w:ins>
+      <w:ins w:id="714" w:author="Kent, Kevin - Indianapolis" w:date="2013-11-04T10:04:00Z">
+        <w:r>
+          <w:t xml:space="preserve"> like? </w:t>
+        </w:r>
+      </w:ins>
+      <w:ins w:id="715" w:author="Kent, Kevin - Indianapolis" w:date="2013-11-04T10:05:00Z">
+        <w:r>
+          <w:t>Thanks, Kevin (</w:t>
+        </w:r>
+        <w:proofErr w:type="spellStart"/>
+        <w:r>
+          <w:t>PjE</w:t>
+        </w:r>
+        <w:proofErr w:type="spellEnd"/>
+        <w:r>
+          <w:t>)</w:t>
+        </w:r>
+      </w:ins>
+      <w:ins w:id="716" w:author="Kent, Kevin - Indianapolis" w:date="2013-11-04T10:04:00Z">
+        <w:r>
+          <w:t>]</w:t>
+        </w:r>
+      </w:ins>
     </w:p>
     <w:p>
       <w:pPr>
         <w:pStyle w:val="QueryPara"/>
         <w:rPr>
-          <w:ins w:id="712" w:author="Kent, Kevin - Indianapolis" w:date="2013-11-04T10:04:00Z"/>
+          <w:ins w:id="717" w:author="Bob Rudis" w:date="2013-11-08T06:37:00Z"/>
         </w:rPr>
-        <w:pPrChange w:id="713" w:author="Kent, Kevin - Indianapolis" w:date="2013-11-04T10:04:00Z">
+        <w:pPrChange w:id="718" w:author="Kent, Kevin - Indianapolis" w:date="2013-11-04T10:04:00Z">
           <w:pPr>
             <w:pStyle w:val="H2"/>
           </w:pPr>
         </w:pPrChange>
       </w:pPr>
-      <w:ins w:id="714" w:author="Bob Rudis" w:date="2013-11-08T06:37:00Z">
+    </w:p>
+    <w:p>
+      <w:pPr>
+        <w:pStyle w:val="QueryPara"/>
+        <w:rPr>
+          <w:ins w:id="719" w:author="Kent, Kevin - Indianapolis" w:date="2013-11-04T10:04:00Z"/>
+        </w:rPr>
+        <w:pPrChange w:id="720" w:author="Kent, Kevin - Indianapolis" w:date="2013-11-04T10:04:00Z">
+          <w:pPr>
+            <w:pStyle w:val="H2"/>
+          </w:pPr>
+        </w:pPrChange>
+      </w:pPr>
+      <w:ins w:id="721" w:author="Bob Rudis" w:date="2013-11-08T06:37:00Z">
         <w:r>
           <w:t>AR: Done. Thx.</w:t>
         </w:r>
@@ -6403,7 +6828,6 @@
         <w:pStyle w:val="H2"/>
       </w:pPr>
       <w:r>
-        <w:lastRenderedPageBreak/>
         <w:t>Find Statistics</w:t>
       </w:r>
     </w:p>
@@ -6414,7 +6838,7 @@
       <w:r>
         <w:t>We debated on putting this at the top of the list</w:t>
       </w:r>
-      <w:ins w:id="715" w:author="Jay Jacobs" w:date="2013-11-07T20:36:00Z">
+      <w:ins w:id="722" w:author="Jay Jacobs" w:date="2013-11-07T20:36:00Z">
         <w:r>
           <w:t xml:space="preserve">, but hopefully we’ve </w:t>
         </w:r>
@@ -6428,25 +6852,29 @@
       <w:r>
         <w:t>Proceeding down a data</w:t>
       </w:r>
-      <w:ins w:id="716" w:author="Kezia Endsley" w:date="2013-11-01T07:45:00Z">
+      <w:ins w:id="723" w:author="Kezia Endsley" w:date="2013-11-01T07:45:00Z">
         <w:r>
           <w:t>-</w:t>
         </w:r>
       </w:ins>
-      <w:del w:id="717" w:author="Kezia Endsley" w:date="2013-11-01T07:45:00Z">
+      <w:del w:id="724" w:author="Kezia Endsley" w:date="2013-11-01T07:45:00Z">
         <w:r>
           <w:delText xml:space="preserve"> </w:delText>
         </w:r>
       </w:del>
       <w:r>
-        <w:t>driven path may head right into the danger zone we talked about in the previous section without some element of statistics involved. The entire point of moving to a data</w:t>
-      </w:r>
-      <w:ins w:id="718" w:author="Kezia Endsley" w:date="2013-11-01T07:45:00Z">
+        <w:t xml:space="preserve">driven path may </w:t>
+      </w:r>
+      <w:r>
+        <w:lastRenderedPageBreak/>
+        <w:t>head right into the danger zone we talked about in the previous section without some element of statistics involved. The entire point of moving to a data</w:t>
+      </w:r>
+      <w:ins w:id="725" w:author="Kezia Endsley" w:date="2013-11-01T07:45:00Z">
         <w:r>
           <w:t>-</w:t>
         </w:r>
       </w:ins>
-      <w:del w:id="719" w:author="Kezia Endsley" w:date="2013-11-01T07:45:00Z">
+      <w:del w:id="726" w:author="Kezia Endsley" w:date="2013-11-01T07:45:00Z">
         <w:r>
           <w:delText xml:space="preserve"> </w:delText>
         </w:r>
@@ -6454,7 +6882,7 @@
       <w:r>
         <w:t>driven security program is to learn from data</w:t>
       </w:r>
-      <w:ins w:id="720" w:author="Kezia Endsley" w:date="2013-11-01T08:45:00Z">
+      <w:ins w:id="727" w:author="Kezia Endsley" w:date="2013-11-01T08:45:00Z">
         <w:r>
           <w:t>.</w:t>
         </w:r>
@@ -6462,12 +6890,12 @@
       <w:r>
         <w:t xml:space="preserve"> </w:t>
       </w:r>
-      <w:del w:id="721" w:author="Kezia Endsley" w:date="2013-11-01T08:45:00Z">
+      <w:del w:id="728" w:author="Kezia Endsley" w:date="2013-11-01T08:45:00Z">
         <w:r>
           <w:delText>and t</w:delText>
         </w:r>
       </w:del>
-      <w:ins w:id="722" w:author="Kezia Endsley" w:date="2013-11-01T08:45:00Z">
+      <w:ins w:id="729" w:author="Kezia Endsley" w:date="2013-11-01T08:45:00Z">
         <w:r>
           <w:t>T</w:t>
         </w:r>
@@ -6475,7 +6903,7 @@
       <w:r>
         <w:t>he wide field of statistics (encompassing classic, data mining</w:t>
       </w:r>
-      <w:ins w:id="723" w:author="Kezia Endsley" w:date="2013-11-01T08:45:00Z">
+      <w:ins w:id="730" w:author="Kezia Endsley" w:date="2013-11-01T08:45:00Z">
         <w:r>
           <w:t>,</w:t>
         </w:r>
@@ -6483,53 +6911,53 @@
       <w:r>
         <w:t xml:space="preserve"> and machine learning) has already learned </w:t>
       </w:r>
-      <w:ins w:id="724" w:author="Kezia Endsley" w:date="2013-11-01T09:06:00Z">
+      <w:ins w:id="731" w:author="Kezia Endsley" w:date="2013-11-01T09:06:00Z">
         <w:r>
           <w:t xml:space="preserve">how to </w:t>
-        </w:r>
-      </w:ins>
-      <w:del w:id="725" w:author="Kezia Endsley" w:date="2013-11-01T09:06:00Z">
-        <w:r>
-          <w:delText xml:space="preserve">a great deal </w:delText>
-        </w:r>
-      </w:del>
-      <w:del w:id="726" w:author="Kezia Endsley" w:date="2013-11-01T08:45:00Z">
-        <w:r>
-          <w:delText>ab</w:delText>
-        </w:r>
-      </w:del>
-      <w:ins w:id="727" w:author="Kezia Endsley" w:date="2013-11-01T09:06:00Z">
-        <w:r>
-          <w:t xml:space="preserve">learn </w:t>
-        </w:r>
-      </w:ins>
-      <w:del w:id="728" w:author="Kezia Endsley" w:date="2013-11-01T08:45:00Z">
-        <w:r>
-          <w:delText xml:space="preserve">out how to learn </w:delText>
-        </w:r>
-      </w:del>
-      <w:r>
-        <w:t xml:space="preserve">from data. </w:t>
-      </w:r>
-      <w:del w:id="729" w:author="Kezia Endsley" w:date="2013-11-01T09:06:00Z">
-        <w:r>
-          <w:delText>To not</w:delText>
-        </w:r>
-      </w:del>
-      <w:ins w:id="730" w:author="Kezia Endsley" w:date="2013-11-01T09:06:00Z">
-        <w:r>
-          <w:t>Not</w:t>
-        </w:r>
-      </w:ins>
-      <w:r>
-        <w:t xml:space="preserve"> tak</w:t>
-      </w:r>
-      <w:ins w:id="731" w:author="Kezia Endsley" w:date="2013-11-01T09:06:00Z">
-        <w:r>
-          <w:t>ing</w:t>
         </w:r>
       </w:ins>
       <w:del w:id="732" w:author="Kezia Endsley" w:date="2013-11-01T09:06:00Z">
+        <w:r>
+          <w:delText xml:space="preserve">a great deal </w:delText>
+        </w:r>
+      </w:del>
+      <w:del w:id="733" w:author="Kezia Endsley" w:date="2013-11-01T08:45:00Z">
+        <w:r>
+          <w:delText>ab</w:delText>
+        </w:r>
+      </w:del>
+      <w:ins w:id="734" w:author="Kezia Endsley" w:date="2013-11-01T09:06:00Z">
+        <w:r>
+          <w:t xml:space="preserve">learn </w:t>
+        </w:r>
+      </w:ins>
+      <w:del w:id="735" w:author="Kezia Endsley" w:date="2013-11-01T08:45:00Z">
+        <w:r>
+          <w:delText xml:space="preserve">out how to learn </w:delText>
+        </w:r>
+      </w:del>
+      <w:r>
+        <w:t xml:space="preserve">from data. </w:t>
+      </w:r>
+      <w:del w:id="736" w:author="Kezia Endsley" w:date="2013-11-01T09:06:00Z">
+        <w:r>
+          <w:delText>To not</w:delText>
+        </w:r>
+      </w:del>
+      <w:ins w:id="737" w:author="Kezia Endsley" w:date="2013-11-01T09:06:00Z">
+        <w:r>
+          <w:t>Not</w:t>
+        </w:r>
+      </w:ins>
+      <w:r>
+        <w:t xml:space="preserve"> tak</w:t>
+      </w:r>
+      <w:ins w:id="738" w:author="Kezia Endsley" w:date="2013-11-01T09:06:00Z">
+        <w:r>
+          <w:t>ing</w:t>
+        </w:r>
+      </w:ins>
+      <w:del w:id="739" w:author="Kezia Endsley" w:date="2013-11-01T09:06:00Z">
         <w:r>
           <w:delText>e</w:delText>
         </w:r>
@@ -6548,7 +6976,7 @@
       <w:r>
         <w:t xml:space="preserve"> we mentioned in the first part of this chapter. Unfortunately</w:t>
       </w:r>
-      <w:ins w:id="733" w:author="Kezia Endsley" w:date="2013-11-01T08:46:00Z">
+      <w:ins w:id="740" w:author="Kezia Endsley" w:date="2013-11-01T08:46:00Z">
         <w:r>
           <w:t>,</w:t>
         </w:r>
@@ -6556,7 +6984,7 @@
       <w:r>
         <w:t xml:space="preserve"> </w:t>
       </w:r>
-      <w:del w:id="734" w:author="Kezia Endsley" w:date="2013-11-01T08:46:00Z">
+      <w:del w:id="741" w:author="Kezia Endsley" w:date="2013-11-01T08:46:00Z">
         <w:r>
           <w:delText>the</w:delText>
         </w:r>
@@ -6576,7 +7004,7 @@
       <w:r>
         <w:t>So hiring external</w:t>
       </w:r>
-      <w:ins w:id="735" w:author="Kezia Endsley" w:date="2013-11-01T09:06:00Z">
+      <w:ins w:id="742" w:author="Kezia Endsley" w:date="2013-11-01T09:06:00Z">
         <w:r>
           <w:t>ly</w:t>
         </w:r>
@@ -6590,12 +7018,12 @@
       <w:r>
         <w:t xml:space="preserve">On the other hand, </w:t>
       </w:r>
-      <w:del w:id="736" w:author="Kezia Endsley" w:date="2013-11-01T08:46:00Z">
+      <w:del w:id="743" w:author="Kezia Endsley" w:date="2013-11-01T08:46:00Z">
         <w:r>
           <w:delText>picking up statistics as a working</w:delText>
         </w:r>
       </w:del>
-      <w:ins w:id="737" w:author="Kezia Endsley" w:date="2013-11-01T08:46:00Z">
+      <w:ins w:id="744" w:author="Kezia Endsley" w:date="2013-11-01T08:46:00Z">
         <w:r>
           <w:t>becoming a</w:t>
         </w:r>
@@ -6603,22 +7031,22 @@
       <w:r>
         <w:t xml:space="preserve"> professional </w:t>
       </w:r>
-      <w:ins w:id="738" w:author="Kezia Endsley" w:date="2013-11-01T08:47:00Z">
+      <w:ins w:id="745" w:author="Kezia Endsley" w:date="2013-11-01T08:47:00Z">
         <w:r>
           <w:t>statistician</w:t>
         </w:r>
       </w:ins>
-      <w:ins w:id="739" w:author="Kezia Endsley" w:date="2013-11-01T08:46:00Z">
+      <w:ins w:id="746" w:author="Kezia Endsley" w:date="2013-11-01T08:46:00Z">
         <w:r>
           <w:t xml:space="preserve"> </w:t>
         </w:r>
       </w:ins>
-      <w:del w:id="740" w:author="Kezia Endsley" w:date="2013-11-01T08:46:00Z">
+      <w:del w:id="747" w:author="Kezia Endsley" w:date="2013-11-01T08:46:00Z">
         <w:r>
           <w:delText>will not be</w:delText>
         </w:r>
       </w:del>
-      <w:ins w:id="741" w:author="Kezia Endsley" w:date="2013-11-01T08:46:00Z">
+      <w:ins w:id="748" w:author="Kezia Endsley" w:date="2013-11-01T08:46:00Z">
         <w:r>
           <w:t>isn’t</w:t>
         </w:r>
@@ -6645,7 +7073,15 @@
         <w:t xml:space="preserve">, keep in mind the two cultures </w:t>
       </w:r>
       <w:r>
-        <w:t>Leo Breiman wrote about</w:t>
+        <w:t xml:space="preserve">Leo </w:t>
+      </w:r>
+      <w:proofErr w:type="spellStart"/>
+      <w:r>
+        <w:t>Breiman</w:t>
+      </w:r>
+      <w:proofErr w:type="spellEnd"/>
+      <w:r>
+        <w:t xml:space="preserve"> wrote about</w:t>
       </w:r>
       <w:r>
         <w:t xml:space="preserve">. </w:t>
@@ -6662,12 +7098,12 @@
       <w:r>
         <w:t xml:space="preserve"> focus on programming and data management, </w:t>
       </w:r>
-      <w:del w:id="742" w:author="Kezia Endsley" w:date="2013-11-01T08:47:00Z">
+      <w:del w:id="749" w:author="Kezia Endsley" w:date="2013-11-01T08:47:00Z">
         <w:r>
           <w:delText xml:space="preserve">while </w:delText>
         </w:r>
       </w:del>
-      <w:ins w:id="743" w:author="Kezia Endsley" w:date="2013-11-01T08:47:00Z">
+      <w:ins w:id="750" w:author="Kezia Endsley" w:date="2013-11-01T08:47:00Z">
         <w:r>
           <w:t xml:space="preserve">whereas </w:t>
         </w:r>
@@ -6675,7 +7111,7 @@
       <w:r>
         <w:t xml:space="preserve">others </w:t>
       </w:r>
-      <w:del w:id="744" w:author="Kezia Endsley" w:date="2013-11-01T08:47:00Z">
+      <w:del w:id="751" w:author="Kezia Endsley" w:date="2013-11-01T08:47:00Z">
         <w:r>
           <w:delText xml:space="preserve">may </w:delText>
         </w:r>
@@ -6689,12 +7125,12 @@
       <w:r>
         <w:t xml:space="preserve">strong foundation </w:t>
       </w:r>
-      <w:ins w:id="745" w:author="Kezia Endsley" w:date="2013-11-01T08:47:00Z">
+      <w:ins w:id="752" w:author="Kezia Endsley" w:date="2013-11-01T08:47:00Z">
         <w:r>
           <w:t>in</w:t>
         </w:r>
       </w:ins>
-      <w:del w:id="746" w:author="Kezia Endsley" w:date="2013-11-01T08:47:00Z">
+      <w:del w:id="753" w:author="Kezia Endsley" w:date="2013-11-01T08:47:00Z">
         <w:r>
           <w:delText>of</w:delText>
         </w:r>
@@ -6702,7 +7138,7 @@
       <w:r>
         <w:t xml:space="preserve"> classic</w:t>
       </w:r>
-      <w:ins w:id="747" w:author="Kezia Endsley" w:date="2013-11-01T08:47:00Z">
+      <w:ins w:id="754" w:author="Kezia Endsley" w:date="2013-11-01T08:47:00Z">
         <w:r>
           <w:t>al</w:t>
         </w:r>
@@ -6723,12 +7159,12 @@
       <w:pPr>
         <w:pStyle w:val="Para"/>
       </w:pPr>
-      <w:del w:id="748" w:author="Kezia Endsley" w:date="2013-11-01T08:48:00Z">
+      <w:del w:id="755" w:author="Kezia Endsley" w:date="2013-11-01T08:48:00Z">
         <w:r>
           <w:delText>We have covered</w:delText>
         </w:r>
       </w:del>
-      <w:ins w:id="749" w:author="Kezia Endsley" w:date="2013-11-01T08:48:00Z">
+      <w:ins w:id="756" w:author="Kezia Endsley" w:date="2013-11-01T08:48:00Z">
         <w:r>
           <w:t>You have learned</w:t>
         </w:r>
@@ -6736,7 +7172,7 @@
       <w:r>
         <w:t xml:space="preserve"> a lot through the pages of this book</w:t>
       </w:r>
-      <w:ins w:id="750" w:author="Kent, Kevin - Indianapolis" w:date="2013-11-04T10:03:00Z">
+      <w:ins w:id="757" w:author="Kent, Kevin - Indianapolis" w:date="2013-11-04T10:03:00Z">
         <w:r>
           <w:t>,</w:t>
         </w:r>
@@ -6750,7 +7186,7 @@
       <w:r>
         <w:t>Through the mixture of hacking skills, domain expertise</w:t>
       </w:r>
-      <w:ins w:id="751" w:author="Kezia Endsley" w:date="2013-11-01T08:48:00Z">
+      <w:ins w:id="758" w:author="Kezia Endsley" w:date="2013-11-01T08:48:00Z">
         <w:r>
           <w:t>,</w:t>
         </w:r>
@@ -6758,7 +7194,7 @@
       <w:r>
         <w:t xml:space="preserve"> and statistics</w:t>
       </w:r>
-      <w:ins w:id="752" w:author="Kezia Endsley" w:date="2013-11-01T09:07:00Z">
+      <w:ins w:id="759" w:author="Kezia Endsley" w:date="2013-11-01T09:07:00Z">
         <w:r>
           <w:t>,</w:t>
         </w:r>
@@ -6766,7 +7202,7 @@
       <w:r>
         <w:t xml:space="preserve"> you can move </w:t>
       </w:r>
-      <w:del w:id="753" w:author="Kezia Endsley" w:date="2013-11-01T08:48:00Z">
+      <w:del w:id="760" w:author="Kezia Endsley" w:date="2013-11-01T08:48:00Z">
         <w:r>
           <w:delText xml:space="preserve">yourself </w:delText>
         </w:r>
@@ -6774,7 +7210,7 @@
       <w:r>
         <w:t>toward</w:t>
       </w:r>
-      <w:del w:id="754" w:author="Kezia Endsley" w:date="2013-11-01T07:44:00Z">
+      <w:del w:id="761" w:author="Kezia Endsley" w:date="2013-11-01T07:44:00Z">
         <w:r>
           <w:delText>s</w:delText>
         </w:r>
@@ -6782,12 +7218,12 @@
       <w:r>
         <w:t xml:space="preserve"> a data</w:t>
       </w:r>
-      <w:ins w:id="755" w:author="Kezia Endsley" w:date="2013-11-01T07:44:00Z">
+      <w:ins w:id="762" w:author="Kezia Endsley" w:date="2013-11-01T07:44:00Z">
         <w:r>
           <w:t>-</w:t>
         </w:r>
       </w:ins>
-      <w:del w:id="756" w:author="Kezia Endsley" w:date="2013-11-01T07:44:00Z">
+      <w:del w:id="763" w:author="Kezia Endsley" w:date="2013-11-01T07:44:00Z">
         <w:r>
           <w:delText xml:space="preserve"> </w:delText>
         </w:r>
@@ -6801,12 +7237,12 @@
       <w:r>
         <w:t>Combin</w:t>
       </w:r>
-      <w:ins w:id="757" w:author="Kezia Endsley" w:date="2013-11-01T08:48:00Z">
+      <w:ins w:id="764" w:author="Kezia Endsley" w:date="2013-11-01T08:48:00Z">
         <w:r>
           <w:t>e</w:t>
         </w:r>
       </w:ins>
-      <w:del w:id="758" w:author="Kezia Endsley" w:date="2013-11-01T08:48:00Z">
+      <w:del w:id="765" w:author="Kezia Endsley" w:date="2013-11-01T08:48:00Z">
         <w:r>
           <w:delText>ing</w:delText>
         </w:r>
@@ -6817,7 +7253,7 @@
       <w:r>
         <w:t>s</w:t>
       </w:r>
-      <w:ins w:id="759" w:author="Kent, Kevin - Indianapolis" w:date="2013-11-04T10:03:00Z">
+      <w:ins w:id="766" w:author="Kent, Kevin - Indianapolis" w:date="2013-11-04T10:03:00Z">
         <w:r>
           <w:t>,</w:t>
         </w:r>
@@ -6825,12 +7261,12 @@
       <w:r>
         <w:t xml:space="preserve"> </w:t>
       </w:r>
-      <w:ins w:id="760" w:author="Kezia Endsley" w:date="2013-11-01T08:48:00Z">
+      <w:ins w:id="767" w:author="Kezia Endsley" w:date="2013-11-01T08:48:00Z">
         <w:r>
           <w:t xml:space="preserve">and you’ll </w:t>
         </w:r>
       </w:ins>
-      <w:del w:id="761" w:author="Kezia Endsley" w:date="2013-11-01T08:48:00Z">
+      <w:del w:id="768" w:author="Kezia Endsley" w:date="2013-11-01T08:48:00Z">
         <w:r>
           <w:delText xml:space="preserve">will </w:delText>
         </w:r>
@@ -6838,7 +7274,7 @@
       <w:r>
         <w:t>start to move your organization toward</w:t>
       </w:r>
-      <w:del w:id="762" w:author="Kezia Endsley" w:date="2013-11-01T07:45:00Z">
+      <w:del w:id="769" w:author="Kezia Endsley" w:date="2013-11-01T07:45:00Z">
         <w:r>
           <w:delText>s</w:delText>
         </w:r>
@@ -6846,12 +7282,12 @@
       <w:r>
         <w:t xml:space="preserve"> a data</w:t>
       </w:r>
-      <w:ins w:id="763" w:author="Kezia Endsley" w:date="2013-11-01T07:45:00Z">
+      <w:ins w:id="770" w:author="Kezia Endsley" w:date="2013-11-01T07:45:00Z">
         <w:r>
           <w:t>-</w:t>
         </w:r>
       </w:ins>
-      <w:del w:id="764" w:author="Kezia Endsley" w:date="2013-11-01T07:45:00Z">
+      <w:del w:id="771" w:author="Kezia Endsley" w:date="2013-11-01T07:45:00Z">
         <w:r>
           <w:delText xml:space="preserve"> </w:delText>
         </w:r>
@@ -6872,9 +7308,14 @@
         <w:t xml:space="preserve">An iterative approach should provide more value </w:t>
       </w:r>
       <w:r>
-        <w:t xml:space="preserve">over time and help you adapt to the inevitable challenges that </w:t>
-      </w:r>
-      <w:del w:id="765" w:author="Kezia Endsley" w:date="2013-11-01T09:07:00Z">
+        <w:t>over time a</w:t>
+      </w:r>
+      <w:bookmarkStart w:id="772" w:name="_GoBack"/>
+      <w:bookmarkEnd w:id="772"/>
+      <w:r>
+        <w:t xml:space="preserve">nd help you adapt to the inevitable challenges that </w:t>
+      </w:r>
+      <w:del w:id="773" w:author="Kezia Endsley" w:date="2013-11-01T09:07:00Z">
         <w:r>
           <w:delText xml:space="preserve">will </w:delText>
         </w:r>
@@ -6882,7 +7323,7 @@
       <w:r>
         <w:t>arise. Start slow, try everything, try everything again</w:t>
       </w:r>
-      <w:ins w:id="766" w:author="Kezia Endsley" w:date="2013-11-01T08:48:00Z">
+      <w:ins w:id="774" w:author="Kezia Endsley" w:date="2013-11-01T08:48:00Z">
         <w:r>
           <w:t>,</w:t>
         </w:r>
@@ -6907,14 +7348,14 @@
         <w:spacing w:before="480" w:after="360"/>
         <w:outlineLvl w:val="1"/>
         <w:rPr>
-          <w:ins w:id="767" w:author="Jay Jacobs" w:date="2013-11-08T11:44:00Z"/>
+          <w:ins w:id="775" w:author="Jay Jacobs" w:date="2013-11-08T11:44:00Z"/>
           <w:rFonts w:ascii="Arial" w:hAnsi="Arial"/>
           <w:b/>
           <w:sz w:val="52"/>
           <w:szCs w:val="20"/>
         </w:rPr>
       </w:pPr>
-      <w:ins w:id="768" w:author="Kent, Kevin - Indianapolis" w:date="2013-11-04T08:27:00Z">
+      <w:ins w:id="776" w:author="Kent, Kevin - Indianapolis" w:date="2013-11-04T08:27:00Z">
         <w:r>
           <w:rPr>
             <w:rFonts w:ascii="Arial" w:hAnsi="Arial"/>
@@ -6922,7 +7363,6 @@
             <w:sz w:val="52"/>
             <w:szCs w:val="20"/>
           </w:rPr>
-          <w:lastRenderedPageBreak/>
           <w:t>Recommended Reading</w:t>
         </w:r>
       </w:ins>
@@ -6931,15 +7371,15 @@
       <w:pPr>
         <w:pStyle w:val="Para"/>
         <w:rPr>
-          <w:ins w:id="769" w:author="Jay Jacobs" w:date="2013-11-09T13:43:00Z"/>
-          <w:rPrChange w:id="770" w:author="Jay Jacobs" w:date="2013-11-09T13:46:00Z">
+          <w:ins w:id="777" w:author="Jay Jacobs" w:date="2013-11-09T13:43:00Z"/>
+          <w:rPrChange w:id="778" w:author="Jay Jacobs" w:date="2013-11-09T13:46:00Z">
             <w:rPr>
-              <w:ins w:id="771" w:author="Jay Jacobs" w:date="2013-11-09T13:43:00Z"/>
+              <w:ins w:id="779" w:author="Jay Jacobs" w:date="2013-11-09T13:43:00Z"/>
               <w:b/>
             </w:rPr>
           </w:rPrChange>
         </w:rPr>
-        <w:pPrChange w:id="772" w:author="Jay Jacobs" w:date="2013-11-09T13:46:00Z">
+        <w:pPrChange w:id="780" w:author="Jay Jacobs" w:date="2013-11-09T13:46:00Z">
           <w:pPr>
             <w:keepNext/>
             <w:widowControl w:val="0"/>
@@ -6951,17 +7391,31 @@
           </w:pPr>
         </w:pPrChange>
       </w:pPr>
-      <w:ins w:id="773" w:author="Jay Jacobs" w:date="2013-11-09T13:45:00Z">
+      <w:ins w:id="781" w:author="Jay Jacobs" w:date="2013-11-09T13:45:00Z">
         <w:r>
           <w:t xml:space="preserve">Conway, Drew. </w:t>
         </w:r>
       </w:ins>
-      <w:ins w:id="774" w:author="Jay Jacobs" w:date="2013-11-09T13:46:00Z">
+      <w:ins w:id="782" w:author="Jay Jacobs" w:date="2013-11-09T13:46:00Z">
         <w:r>
           <w:rPr>
             <w:i/>
           </w:rPr>
-          <w:t>The Data Science Venn Diagram.</w:t>
+          <w:t xml:space="preserve">The Data Science Venn </w:t>
+        </w:r>
+        <w:proofErr w:type="gramStart"/>
+        <w:r>
+          <w:rPr>
+            <w:i/>
+          </w:rPr>
+          <w:t>Diagram</w:t>
+        </w:r>
+        <w:proofErr w:type="gramEnd"/>
+        <w:r>
+          <w:rPr>
+            <w:i/>
+          </w:rPr>
+          <w:t>.</w:t>
         </w:r>
         <w:r>
           <w:t xml:space="preserve"> </w:t>
@@ -6999,9 +7453,9 @@
       <w:pPr>
         <w:pStyle w:val="Para"/>
         <w:rPr>
-          <w:ins w:id="775" w:author="Kent, Kevin - Indianapolis" w:date="2013-11-04T08:27:00Z"/>
+          <w:ins w:id="783" w:author="Kent, Kevin - Indianapolis" w:date="2013-11-04T08:27:00Z"/>
         </w:rPr>
-        <w:pPrChange w:id="776" w:author="Jay Jacobs" w:date="2013-11-08T11:44:00Z">
+        <w:pPrChange w:id="784" w:author="Jay Jacobs" w:date="2013-11-08T11:44:00Z">
           <w:pPr>
             <w:keepNext/>
             <w:widowControl w:val="0"/>
@@ -7013,30 +7467,63 @@
           </w:pPr>
         </w:pPrChange>
       </w:pPr>
-      <w:ins w:id="777" w:author="Jay Jacobs" w:date="2013-11-08T11:44:00Z">
+      <w:proofErr w:type="spellStart"/>
+      <w:proofErr w:type="gramStart"/>
+      <w:ins w:id="785" w:author="Jay Jacobs" w:date="2013-11-08T11:44:00Z">
         <w:r>
           <w:rPr>
             <w:b/>
-            <w:rPrChange w:id="778" w:author="Jay Jacobs" w:date="2013-11-09T13:20:00Z">
+            <w:rPrChange w:id="786" w:author="Jay Jacobs" w:date="2013-11-09T13:20:00Z">
               <w:rPr/>
             </w:rPrChange>
           </w:rPr>
-          <w:t>Patil, D. J.</w:t>
-        </w:r>
-        <w:r>
-          <w:t xml:space="preserve"> Building Data Science Teams. </w:t>
+          <w:lastRenderedPageBreak/>
+          <w:t>Patil</w:t>
+        </w:r>
+        <w:proofErr w:type="spellEnd"/>
+        <w:r>
+          <w:rPr>
+            <w:b/>
+            <w:rPrChange w:id="787" w:author="Jay Jacobs" w:date="2013-11-09T13:20:00Z">
+              <w:rPr/>
+            </w:rPrChange>
+          </w:rPr>
+          <w:t>, D. J.</w:t>
+        </w:r>
+        <w:r>
+          <w:t xml:space="preserve"> Building Data Science Teams.</w:t>
+        </w:r>
+        <w:proofErr w:type="gramEnd"/>
+        <w:r>
+          <w:t xml:space="preserve"> </w:t>
         </w:r>
         <w:r>
           <w:rPr>
             <w:i/>
-            <w:rPrChange w:id="779" w:author="Jay Jacobs" w:date="2013-11-09T13:20:00Z">
+            <w:rPrChange w:id="788" w:author="Jay Jacobs" w:date="2013-11-09T13:20:00Z">
               <w:rPr/>
             </w:rPrChange>
           </w:rPr>
           <w:t>O'Reilly Media, Inc., 2011.</w:t>
         </w:r>
         <w:r>
-          <w:t xml:space="preserve"> This book was written by folks who have real-world experience recruiting, managing and retaining data science teams. They include a special section specifically on fraud, abuse, risk and security teams and also cover topics on tooling, hiring, and team/department organization. It’s definitely a “must-read” for those who are looking to delve into data science.</w:t>
+          <w:t xml:space="preserve"> </w:t>
+        </w:r>
+        <w:proofErr w:type="gramStart"/>
+        <w:r>
+          <w:t>This book was written by folks who have real-world experience recruiting, managing and retaining data science teams</w:t>
+        </w:r>
+        <w:proofErr w:type="gramEnd"/>
+        <w:r>
+          <w:t xml:space="preserve">. They include a special section specifically on fraud, abuse, risk and security teams and also cover topics on tooling, hiring, and team/department organization. It’s </w:t>
+        </w:r>
+        <w:proofErr w:type="gramStart"/>
+        <w:r>
+          <w:t>definitely</w:t>
+        </w:r>
+        <w:proofErr w:type="gramEnd"/>
+        <w:r>
+          <w:t xml:space="preserve"> a “must-read” for those who are looking to delve into data science.</w:t>
         </w:r>
       </w:ins>
     </w:p>
@@ -7044,35 +7531,35 @@
       <w:pPr>
         <w:pStyle w:val="QueryPara"/>
         <w:rPr>
-          <w:ins w:id="780" w:author="Jay Jacobs" w:date="2013-11-09T13:46:00Z"/>
+          <w:ins w:id="789" w:author="Jay Jacobs" w:date="2013-11-09T13:46:00Z"/>
         </w:rPr>
-        <w:pPrChange w:id="781" w:author="Kent, Kevin - Indianapolis" w:date="2013-11-04T08:27:00Z">
+        <w:pPrChange w:id="790" w:author="Kent, Kevin - Indianapolis" w:date="2013-11-04T08:27:00Z">
           <w:pPr>
             <w:pStyle w:val="Para"/>
           </w:pPr>
         </w:pPrChange>
       </w:pPr>
-      <w:ins w:id="782" w:author="Kent, Kevin - Indianapolis" w:date="2013-11-04T08:27:00Z">
+      <w:ins w:id="791" w:author="Kent, Kevin - Indianapolis" w:date="2013-11-04T08:27:00Z">
         <w:r>
           <w:t xml:space="preserve">[AU: For consistency with other chapters it would be good to add a couple recommended readings to this </w:t>
         </w:r>
       </w:ins>
-      <w:ins w:id="783" w:author="Kent, Kevin - Indianapolis" w:date="2013-11-04T08:28:00Z">
+      <w:ins w:id="792" w:author="Kent, Kevin - Indianapolis" w:date="2013-11-04T08:28:00Z">
         <w:r>
           <w:t>chapter</w:t>
         </w:r>
       </w:ins>
-      <w:ins w:id="784" w:author="Kent, Kevin - Indianapolis" w:date="2013-11-04T08:27:00Z">
+      <w:ins w:id="793" w:author="Kent, Kevin - Indianapolis" w:date="2013-11-04T08:27:00Z">
         <w:r>
           <w:t>.</w:t>
         </w:r>
       </w:ins>
-      <w:ins w:id="785" w:author="Kent, Kevin - Indianapolis" w:date="2013-11-04T08:28:00Z">
+      <w:ins w:id="794" w:author="Kent, Kevin - Indianapolis" w:date="2013-11-04T08:28:00Z">
         <w:r>
           <w:t xml:space="preserve"> Thanks, Kevin (PJE)</w:t>
         </w:r>
       </w:ins>
-      <w:ins w:id="786" w:author="Kent, Kevin - Indianapolis" w:date="2013-11-04T08:27:00Z">
+      <w:ins w:id="795" w:author="Kent, Kevin - Indianapolis" w:date="2013-11-04T08:27:00Z">
         <w:r>
           <w:t>]</w:t>
         </w:r>
@@ -7082,21 +7569,19 @@
       <w:pPr>
         <w:pStyle w:val="QueryPara"/>
         <w:rPr>
-          <w:ins w:id="787" w:author="Kent, Kevin - Indianapolis" w:date="2013-11-04T08:27:00Z"/>
+          <w:ins w:id="796" w:author="Kent, Kevin - Indianapolis" w:date="2013-11-04T08:27:00Z"/>
         </w:rPr>
-        <w:pPrChange w:id="788" w:author="Kent, Kevin - Indianapolis" w:date="2013-11-04T08:27:00Z">
+        <w:pPrChange w:id="797" w:author="Kent, Kevin - Indianapolis" w:date="2013-11-04T08:27:00Z">
           <w:pPr>
             <w:pStyle w:val="Para"/>
           </w:pPr>
         </w:pPrChange>
       </w:pPr>
-      <w:ins w:id="789" w:author="Jay Jacobs" w:date="2013-11-09T13:46:00Z">
+      <w:ins w:id="798" w:author="Jay Jacobs" w:date="2013-11-09T13:46:00Z">
         <w:r>
           <w:t>AR: added two in there, but there are more references throughout the chapter.</w:t>
         </w:r>
       </w:ins>
-      <w:bookmarkStart w:id="790" w:name="_GoBack"/>
-      <w:bookmarkEnd w:id="790"/>
     </w:p>
     <w:p>
       <w:pPr>

</xml_diff>